<commit_message>
Fixing up main and game
Made so images load

In Game, add a "WRONG" to the code
</commit_message>
<xml_diff>
--- a/task 1/Documentation/Blackjack documentation.docx
+++ b/task 1/Documentation/Blackjack documentation.docx
@@ -479,6 +479,21 @@
           <w:szCs w:val="28"/>
         </w:rPr>
         <w:t>27: System Models</w:t>
+      </w:r>
+    </w:p>
+    <w:p>
+      <w:pPr>
+        <w:rPr>
+          <w:sz w:val="28"/>
+          <w:szCs w:val="28"/>
+        </w:rPr>
+      </w:pPr>
+      <w:r>
+        <w:rPr>
+          <w:sz w:val="28"/>
+          <w:szCs w:val="28"/>
+        </w:rPr>
+        <w:t>29: Testing</w:t>
       </w:r>
     </w:p>
     <w:p>
@@ -2594,11 +2609,9 @@
             <w:tcW w:w="2409" w:type="dxa"/>
           </w:tcPr>
           <w:p>
-            <w:proofErr w:type="spellStart"/>
             <w:r>
               <w:t>font_size</w:t>
             </w:r>
-            <w:proofErr w:type="spellEnd"/>
           </w:p>
         </w:tc>
         <w:tc>
@@ -2638,11 +2651,9 @@
             <w:tcW w:w="2409" w:type="dxa"/>
           </w:tcPr>
           <w:p>
-            <w:proofErr w:type="spellStart"/>
             <w:r>
               <w:t>screen_width</w:t>
             </w:r>
-            <w:proofErr w:type="spellEnd"/>
           </w:p>
         </w:tc>
         <w:tc>
@@ -2757,11 +2768,9 @@
             <w:tcW w:w="2409" w:type="dxa"/>
           </w:tcPr>
           <w:p>
-            <w:proofErr w:type="spellStart"/>
             <w:r>
               <w:t>screen_height</w:t>
             </w:r>
-            <w:proofErr w:type="spellEnd"/>
           </w:p>
         </w:tc>
         <w:tc>
@@ -2801,19 +2810,9 @@
             <w:tcW w:w="2409" w:type="dxa"/>
           </w:tcPr>
           <w:p>
-            <w:proofErr w:type="spellStart"/>
             <w:r>
-              <w:t>image_x</w:t>
+              <w:t>image_x, image_y</w:t>
             </w:r>
-            <w:proofErr w:type="spellEnd"/>
-            <w:r>
-              <w:t xml:space="preserve">, </w:t>
-            </w:r>
-            <w:proofErr w:type="spellStart"/>
-            <w:r>
-              <w:t>image_y</w:t>
-            </w:r>
-            <w:proofErr w:type="spellEnd"/>
           </w:p>
         </w:tc>
         <w:tc>
@@ -2895,43 +2894,9 @@
             <w:tcW w:w="2409" w:type="dxa"/>
           </w:tcPr>
           <w:p>
-            <w:proofErr w:type="spellStart"/>
             <w:r>
-              <w:t>header_x</w:t>
+              <w:t>header_x, header_y, text_x, text_y, y_start</w:t>
             </w:r>
-            <w:proofErr w:type="spellEnd"/>
-            <w:r>
-              <w:t xml:space="preserve">, </w:t>
-            </w:r>
-            <w:proofErr w:type="spellStart"/>
-            <w:r>
-              <w:t>header_y</w:t>
-            </w:r>
-            <w:proofErr w:type="spellEnd"/>
-            <w:r>
-              <w:t xml:space="preserve">, </w:t>
-            </w:r>
-            <w:proofErr w:type="spellStart"/>
-            <w:r>
-              <w:t>text_x</w:t>
-            </w:r>
-            <w:proofErr w:type="spellEnd"/>
-            <w:r>
-              <w:t xml:space="preserve">, </w:t>
-            </w:r>
-            <w:proofErr w:type="spellStart"/>
-            <w:r>
-              <w:t>text_y</w:t>
-            </w:r>
-            <w:proofErr w:type="spellEnd"/>
-            <w:r>
-              <w:t xml:space="preserve">, </w:t>
-            </w:r>
-            <w:proofErr w:type="spellStart"/>
-            <w:r>
-              <w:t>y_start</w:t>
-            </w:r>
-            <w:proofErr w:type="spellEnd"/>
           </w:p>
         </w:tc>
         <w:tc>
@@ -3042,15 +3007,7 @@
                     <w:spacing w:after="0" w:line="240" w:lineRule="auto"/>
                   </w:pPr>
                   <w:r>
-                    <w:t>"</w:t>
-                  </w:r>
-                  <w:proofErr w:type="gramStart"/>
-                  <w:r>
-                    <w:t>Black Jack</w:t>
-                  </w:r>
-                  <w:proofErr w:type="gramEnd"/>
-                  <w:r>
-                    <w:t>"</w:t>
+                    <w:t>"Black Jack"</w:t>
                   </w:r>
                 </w:p>
               </w:tc>
@@ -3148,15 +3105,7 @@
                     <w:spacing w:after="0" w:line="240" w:lineRule="auto"/>
                   </w:pPr>
                   <w:r>
-                    <w:t>"</w:t>
-                  </w:r>
-                  <w:proofErr w:type="gramStart"/>
-                  <w:r>
-                    <w:t>Black Jack</w:t>
-                  </w:r>
-                  <w:proofErr w:type="gramEnd"/>
-                  <w:r>
-                    <w:t>"</w:t>
+                    <w:t>"Black Jack"</w:t>
                   </w:r>
                 </w:p>
               </w:tc>
@@ -3209,11 +3158,9 @@
                   <w:pPr>
                     <w:spacing w:after="0" w:line="240" w:lineRule="auto"/>
                   </w:pPr>
-                  <w:proofErr w:type="spellStart"/>
                   <w:r>
                     <w:t>header_text</w:t>
                   </w:r>
-                  <w:proofErr w:type="spellEnd"/>
                 </w:p>
               </w:tc>
             </w:tr>
@@ -3642,15 +3589,7 @@
           </w:tcPr>
           <w:p>
             <w:r>
-              <w:t xml:space="preserve">Used in </w:t>
-            </w:r>
-            <w:proofErr w:type="spellStart"/>
-            <w:r>
-              <w:t>get_scaled_font</w:t>
-            </w:r>
-            <w:proofErr w:type="spellEnd"/>
-            <w:r>
-              <w:t>()</w:t>
+              <w:t>Used in get_scaled_font()</w:t>
             </w:r>
           </w:p>
           <w:p/>
@@ -3739,13 +3678,8 @@
             <w:tcW w:w="2268" w:type="dxa"/>
           </w:tcPr>
           <w:p>
-            <w:proofErr w:type="spellStart"/>
             <w:r>
-              <w:t>Filepaths</w:t>
-            </w:r>
-            <w:proofErr w:type="spellEnd"/>
-            <w:r>
-              <w:t xml:space="preserve"> to images</w:t>
+              <w:t>Filepaths to images</w:t>
             </w:r>
           </w:p>
           <w:p/>
@@ -4206,31 +4140,13 @@
                 <w:szCs w:val="20"/>
               </w:rPr>
             </w:pPr>
-            <w:proofErr w:type="spellStart"/>
             <w:r>
               <w:rPr>
                 <w:sz w:val="20"/>
                 <w:szCs w:val="20"/>
               </w:rPr>
-              <w:t>card_width</w:t>
+              <w:t>card_width, card_height</w:t>
             </w:r>
-            <w:proofErr w:type="spellEnd"/>
-            <w:r>
-              <w:rPr>
-                <w:sz w:val="20"/>
-                <w:szCs w:val="20"/>
-              </w:rPr>
-              <w:t xml:space="preserve">, </w:t>
-            </w:r>
-            <w:proofErr w:type="spellStart"/>
-            <w:r>
-              <w:rPr>
-                <w:sz w:val="20"/>
-                <w:szCs w:val="20"/>
-              </w:rPr>
-              <w:t>card_height</w:t>
-            </w:r>
-            <w:proofErr w:type="spellEnd"/>
           </w:p>
           <w:p>
             <w:pPr>
@@ -4285,38 +4201,13 @@
                 <w:szCs w:val="20"/>
               </w:rPr>
             </w:pPr>
-            <w:proofErr w:type="spellStart"/>
             <w:r>
               <w:rPr>
                 <w:sz w:val="20"/>
                 <w:szCs w:val="20"/>
               </w:rPr>
               <w:lastRenderedPageBreak/>
-              <w:t>card_width</w:t>
-            </w:r>
-            <w:proofErr w:type="spellEnd"/>
-            <w:r>
-              <w:rPr>
-                <w:sz w:val="20"/>
-                <w:szCs w:val="20"/>
-              </w:rPr>
-              <w:t xml:space="preserve"> = 115, </w:t>
-            </w:r>
-            <w:proofErr w:type="spellStart"/>
-            <w:r>
-              <w:rPr>
-                <w:sz w:val="20"/>
-                <w:szCs w:val="20"/>
-              </w:rPr>
-              <w:t>card_height</w:t>
-            </w:r>
-            <w:proofErr w:type="spellEnd"/>
-            <w:r>
-              <w:rPr>
-                <w:sz w:val="20"/>
-                <w:szCs w:val="20"/>
-              </w:rPr>
-              <w:t xml:space="preserve"> = 155</w:t>
+              <w:t>card_width = 115, card_height = 155</w:t>
             </w:r>
           </w:p>
           <w:p>
@@ -4430,23 +4321,7 @@
                 <w:sz w:val="20"/>
                 <w:szCs w:val="20"/>
               </w:rPr>
-              <w:t>total(</w:t>
-            </w:r>
-            <w:proofErr w:type="spellStart"/>
-            <w:r>
-              <w:rPr>
-                <w:sz w:val="20"/>
-                <w:szCs w:val="20"/>
-              </w:rPr>
-              <w:t>player_hand</w:t>
-            </w:r>
-            <w:proofErr w:type="spellEnd"/>
-            <w:r>
-              <w:rPr>
-                <w:sz w:val="20"/>
-                <w:szCs w:val="20"/>
-              </w:rPr>
-              <w:t>)</w:t>
+              <w:t>total(player_hand)</w:t>
             </w:r>
           </w:p>
           <w:p>
@@ -4494,21 +4369,12 @@
                 <w:szCs w:val="20"/>
               </w:rPr>
             </w:pPr>
-            <w:proofErr w:type="spellStart"/>
             <w:r>
               <w:rPr>
                 <w:sz w:val="20"/>
                 <w:szCs w:val="20"/>
               </w:rPr>
-              <w:t>hand_value</w:t>
-            </w:r>
-            <w:proofErr w:type="spellEnd"/>
-            <w:r>
-              <w:rPr>
-                <w:sz w:val="20"/>
-                <w:szCs w:val="20"/>
-              </w:rPr>
-              <w:t>(hand)</w:t>
+              <w:t>hand_value(hand)</w:t>
             </w:r>
           </w:p>
           <w:p>
@@ -4563,37 +4429,12 @@
                 <w:szCs w:val="20"/>
               </w:rPr>
             </w:pPr>
-            <w:proofErr w:type="spellStart"/>
             <w:r>
               <w:rPr>
                 <w:sz w:val="20"/>
                 <w:szCs w:val="20"/>
               </w:rPr>
-              <w:t>hand_value</w:t>
-            </w:r>
-            <w:proofErr w:type="spellEnd"/>
-            <w:r>
-              <w:rPr>
-                <w:sz w:val="20"/>
-                <w:szCs w:val="20"/>
-              </w:rPr>
-              <w:t>(</w:t>
-            </w:r>
-            <w:proofErr w:type="spellStart"/>
-            <w:r>
-              <w:rPr>
-                <w:sz w:val="20"/>
-                <w:szCs w:val="20"/>
-              </w:rPr>
-              <w:t>player_hand</w:t>
-            </w:r>
-            <w:proofErr w:type="spellEnd"/>
-            <w:r>
-              <w:rPr>
-                <w:sz w:val="20"/>
-                <w:szCs w:val="20"/>
-              </w:rPr>
-              <w:t>)</w:t>
+              <w:t>hand_value(player_hand)</w:t>
             </w:r>
           </w:p>
           <w:p>
@@ -4980,7 +4821,6 @@
                 <w:szCs w:val="20"/>
               </w:rPr>
             </w:pPr>
-            <w:proofErr w:type="spellStart"/>
             <w:r>
               <w:rPr>
                 <w:b/>
@@ -4990,7 +4830,6 @@
               </w:rPr>
               <w:t>dealer_standing</w:t>
             </w:r>
-            <w:proofErr w:type="spellEnd"/>
           </w:p>
           <w:p>
             <w:pPr>
@@ -5054,7 +4893,6 @@
                 <w:szCs w:val="20"/>
               </w:rPr>
             </w:pPr>
-            <w:proofErr w:type="spellStart"/>
             <w:r>
               <w:rPr>
                 <w:b/>
@@ -5062,17 +4900,7 @@
                 <w:sz w:val="20"/>
                 <w:szCs w:val="20"/>
               </w:rPr>
-              <w:t>dealer_standing</w:t>
-            </w:r>
-            <w:proofErr w:type="spellEnd"/>
-            <w:r>
-              <w:rPr>
-                <w:b/>
-                <w:bCs/>
-                <w:sz w:val="20"/>
-                <w:szCs w:val="20"/>
-              </w:rPr>
-              <w:t xml:space="preserve"> = False</w:t>
+              <w:t>dealer_standing = False</w:t>
             </w:r>
           </w:p>
           <w:p>
@@ -5351,7 +5179,6 @@
                 <w:szCs w:val="20"/>
               </w:rPr>
             </w:pPr>
-            <w:proofErr w:type="spellStart"/>
             <w:r>
               <w:rPr>
                 <w:sz w:val="20"/>
@@ -5359,7 +5186,6 @@
               </w:rPr>
               <w:t>quiz_buttons</w:t>
             </w:r>
-            <w:proofErr w:type="spellEnd"/>
           </w:p>
           <w:p>
             <w:pPr>
@@ -5388,23 +5214,7 @@
                 <w:sz w:val="20"/>
                 <w:szCs w:val="20"/>
               </w:rPr>
-              <w:t xml:space="preserve">Dictionary holding Pygame </w:t>
-            </w:r>
-            <w:proofErr w:type="spellStart"/>
-            <w:r>
-              <w:rPr>
-                <w:sz w:val="20"/>
-                <w:szCs w:val="20"/>
-              </w:rPr>
-              <w:t>Rect</w:t>
-            </w:r>
-            <w:proofErr w:type="spellEnd"/>
-            <w:r>
-              <w:rPr>
-                <w:sz w:val="20"/>
-                <w:szCs w:val="20"/>
-              </w:rPr>
-              <w:t xml:space="preserve"> objects for the quiz answer buttons.</w:t>
+              <w:t>Dictionary holding Pygame Rect objects for the quiz answer buttons.</w:t>
             </w:r>
           </w:p>
           <w:p>
@@ -5429,69 +5239,12 @@
                 <w:szCs w:val="20"/>
               </w:rPr>
             </w:pPr>
-            <w:proofErr w:type="spellStart"/>
             <w:r>
               <w:rPr>
                 <w:sz w:val="20"/>
                 <w:szCs w:val="20"/>
               </w:rPr>
-              <w:t>quiz_buttons</w:t>
-            </w:r>
-            <w:proofErr w:type="spellEnd"/>
-            <w:r>
-              <w:rPr>
-                <w:sz w:val="20"/>
-                <w:szCs w:val="20"/>
-              </w:rPr>
-              <w:t xml:space="preserve"> = {"less": </w:t>
-            </w:r>
-            <w:proofErr w:type="spellStart"/>
-            <w:r>
-              <w:rPr>
-                <w:sz w:val="20"/>
-                <w:szCs w:val="20"/>
-              </w:rPr>
-              <w:t>Rect</w:t>
-            </w:r>
-            <w:proofErr w:type="spellEnd"/>
-            <w:r>
-              <w:rPr>
-                <w:sz w:val="20"/>
-                <w:szCs w:val="20"/>
-              </w:rPr>
-              <w:t xml:space="preserve">, "equal": </w:t>
-            </w:r>
-            <w:proofErr w:type="spellStart"/>
-            <w:r>
-              <w:rPr>
-                <w:sz w:val="20"/>
-                <w:szCs w:val="20"/>
-              </w:rPr>
-              <w:t>Rect</w:t>
-            </w:r>
-            <w:proofErr w:type="spellEnd"/>
-            <w:r>
-              <w:rPr>
-                <w:sz w:val="20"/>
-                <w:szCs w:val="20"/>
-              </w:rPr>
-              <w:t xml:space="preserve">, "more": </w:t>
-            </w:r>
-            <w:proofErr w:type="spellStart"/>
-            <w:r>
-              <w:rPr>
-                <w:sz w:val="20"/>
-                <w:szCs w:val="20"/>
-              </w:rPr>
-              <w:t>Rect</w:t>
-            </w:r>
-            <w:proofErr w:type="spellEnd"/>
-            <w:r>
-              <w:rPr>
-                <w:sz w:val="20"/>
-                <w:szCs w:val="20"/>
-              </w:rPr>
-              <w:t>}</w:t>
+              <w:t>quiz_buttons = {"less": Rect, "equal": Rect, "more": Rect}</w:t>
             </w:r>
           </w:p>
           <w:p>
@@ -5544,17 +5297,8 @@
                 <w:sz w:val="20"/>
                 <w:szCs w:val="20"/>
               </w:rPr>
-              <w:t xml:space="preserve">font, </w:t>
+              <w:t>font, font_small</w:t>
             </w:r>
-            <w:proofErr w:type="spellStart"/>
-            <w:r>
-              <w:rPr>
-                <w:sz w:val="20"/>
-                <w:szCs w:val="20"/>
-              </w:rPr>
-              <w:t>font_small</w:t>
-            </w:r>
-            <w:proofErr w:type="spellEnd"/>
           </w:p>
           <w:p>
             <w:pPr>
@@ -5613,23 +5357,7 @@
                 <w:sz w:val="20"/>
                 <w:szCs w:val="20"/>
               </w:rPr>
-              <w:t xml:space="preserve">font = </w:t>
-            </w:r>
-            <w:proofErr w:type="spellStart"/>
-            <w:r>
-              <w:rPr>
-                <w:sz w:val="20"/>
-                <w:szCs w:val="20"/>
-              </w:rPr>
-              <w:t>pygame.font.SysFont</w:t>
-            </w:r>
-            <w:proofErr w:type="spellEnd"/>
-            <w:r>
-              <w:rPr>
-                <w:sz w:val="20"/>
-                <w:szCs w:val="20"/>
-              </w:rPr>
-              <w:t>('Arial', 36)</w:t>
+              <w:t>font = pygame.font.SysFont('Arial', 36)</w:t>
             </w:r>
           </w:p>
           <w:p>
@@ -5677,53 +5405,12 @@
                 <w:szCs w:val="20"/>
               </w:rPr>
             </w:pPr>
-            <w:proofErr w:type="spellStart"/>
             <w:r>
               <w:rPr>
                 <w:sz w:val="20"/>
                 <w:szCs w:val="20"/>
               </w:rPr>
-              <w:t>text_surf</w:t>
-            </w:r>
-            <w:proofErr w:type="spellEnd"/>
-            <w:r>
-              <w:rPr>
-                <w:sz w:val="20"/>
-                <w:szCs w:val="20"/>
-              </w:rPr>
-              <w:t xml:space="preserve">, </w:t>
-            </w:r>
-            <w:proofErr w:type="spellStart"/>
-            <w:r>
-              <w:rPr>
-                <w:sz w:val="20"/>
-                <w:szCs w:val="20"/>
-              </w:rPr>
-              <w:t>count_surface</w:t>
-            </w:r>
-            <w:proofErr w:type="spellEnd"/>
-            <w:r>
-              <w:rPr>
-                <w:sz w:val="20"/>
-                <w:szCs w:val="20"/>
-              </w:rPr>
-              <w:t xml:space="preserve">, </w:t>
-            </w:r>
-            <w:proofErr w:type="spellStart"/>
-            <w:r>
-              <w:rPr>
-                <w:sz w:val="20"/>
-                <w:szCs w:val="20"/>
-              </w:rPr>
-              <w:t>result_surface</w:t>
-            </w:r>
-            <w:proofErr w:type="spellEnd"/>
-            <w:r>
-              <w:rPr>
-                <w:sz w:val="20"/>
-                <w:szCs w:val="20"/>
-              </w:rPr>
-              <w:t>, header, question</w:t>
+              <w:t>text_surf, count_surface, result_surface, header, question</w:t>
             </w:r>
           </w:p>
           <w:p>
@@ -5778,37 +5465,12 @@
                 <w:szCs w:val="20"/>
               </w:rPr>
             </w:pPr>
-            <w:proofErr w:type="spellStart"/>
             <w:r>
               <w:rPr>
                 <w:sz w:val="20"/>
                 <w:szCs w:val="20"/>
               </w:rPr>
-              <w:t>text_surf</w:t>
-            </w:r>
-            <w:proofErr w:type="spellEnd"/>
-            <w:r>
-              <w:rPr>
-                <w:sz w:val="20"/>
-                <w:szCs w:val="20"/>
-              </w:rPr>
-              <w:t xml:space="preserve"> = </w:t>
-            </w:r>
-            <w:proofErr w:type="spellStart"/>
-            <w:r>
-              <w:rPr>
-                <w:sz w:val="20"/>
-                <w:szCs w:val="20"/>
-              </w:rPr>
-              <w:t>font.render</w:t>
-            </w:r>
-            <w:proofErr w:type="spellEnd"/>
-            <w:r>
-              <w:rPr>
-                <w:sz w:val="20"/>
-                <w:szCs w:val="20"/>
-              </w:rPr>
-              <w:t>('text', True, (255, 255, 255))</w:t>
+              <w:t>text_surf = font.render('text', True, (255, 255, 255))</w:t>
             </w:r>
           </w:p>
           <w:p>
@@ -5960,7 +5622,6 @@
                 <w:szCs w:val="20"/>
               </w:rPr>
             </w:pPr>
-            <w:proofErr w:type="spellStart"/>
             <w:r>
               <w:rPr>
                 <w:sz w:val="20"/>
@@ -5968,7 +5629,6 @@
               </w:rPr>
               <w:t>Round_total</w:t>
             </w:r>
-            <w:proofErr w:type="spellEnd"/>
           </w:p>
           <w:p>
             <w:pPr>
@@ -6036,21 +5696,12 @@
                 <w:szCs w:val="20"/>
               </w:rPr>
             </w:pPr>
-            <w:proofErr w:type="spellStart"/>
             <w:r>
               <w:rPr>
                 <w:sz w:val="20"/>
                 <w:szCs w:val="20"/>
               </w:rPr>
-              <w:t>round_total</w:t>
-            </w:r>
-            <w:proofErr w:type="spellEnd"/>
-            <w:r>
-              <w:rPr>
-                <w:sz w:val="20"/>
-                <w:szCs w:val="20"/>
-              </w:rPr>
-              <w:t xml:space="preserve"> = 0.0</w:t>
+              <w:t>round_total = 0.0</w:t>
             </w:r>
           </w:p>
           <w:p>
@@ -6330,11 +5981,9 @@
                   <w:pPr>
                     <w:spacing w:after="0" w:line="240" w:lineRule="auto"/>
                   </w:pPr>
-                  <w:proofErr w:type="spellStart"/>
                   <w:r>
                     <w:t>color</w:t>
                   </w:r>
-                  <w:proofErr w:type="spellEnd"/>
                 </w:p>
               </w:tc>
             </w:tr>
@@ -6394,15 +6043,7 @@
           </w:tcPr>
           <w:p>
             <w:r>
-              <w:t xml:space="preserve">RGB </w:t>
-            </w:r>
-            <w:proofErr w:type="spellStart"/>
-            <w:r>
-              <w:t>colors</w:t>
-            </w:r>
-            <w:proofErr w:type="spellEnd"/>
-            <w:r>
-              <w:t xml:space="preserve"> for screen or text</w:t>
+              <w:t>RGB colors for screen or text</w:t>
             </w:r>
           </w:p>
           <w:p/>
@@ -6516,23 +6157,7 @@
           </w:tcPr>
           <w:p>
             <w:r>
-              <w:t xml:space="preserve">Used for </w:t>
-            </w:r>
-            <w:proofErr w:type="spellStart"/>
-            <w:r>
-              <w:t>blit</w:t>
-            </w:r>
-            <w:proofErr w:type="spellEnd"/>
-            <w:r>
-              <w:t xml:space="preserve">() or </w:t>
-            </w:r>
-            <w:proofErr w:type="spellStart"/>
-            <w:r>
-              <w:t>Rect</w:t>
-            </w:r>
-            <w:proofErr w:type="spellEnd"/>
-            <w:r>
-              <w:t>()</w:t>
+              <w:t>Used for blit() or Rect()</w:t>
             </w:r>
           </w:p>
           <w:p/>
@@ -6543,39 +6168,7 @@
           </w:tcPr>
           <w:p>
             <w:r>
-              <w:t>(</w:t>
-            </w:r>
-            <w:proofErr w:type="spellStart"/>
-            <w:r>
-              <w:t>image_x</w:t>
-            </w:r>
-            <w:proofErr w:type="spellEnd"/>
-            <w:r>
-              <w:t xml:space="preserve">, </w:t>
-            </w:r>
-            <w:proofErr w:type="spellStart"/>
-            <w:r>
-              <w:t>image_y</w:t>
-            </w:r>
-            <w:proofErr w:type="spellEnd"/>
-            <w:r>
-              <w:t>), (</w:t>
-            </w:r>
-            <w:proofErr w:type="spellStart"/>
-            <w:r>
-              <w:t>text_x</w:t>
-            </w:r>
-            <w:proofErr w:type="spellEnd"/>
-            <w:r>
-              <w:t xml:space="preserve">, </w:t>
-            </w:r>
-            <w:proofErr w:type="spellStart"/>
-            <w:r>
-              <w:t>text_y</w:t>
-            </w:r>
-            <w:proofErr w:type="spellEnd"/>
-            <w:r>
-              <w:t>)</w:t>
+              <w:t>(image_x, image_y), (text_x, text_y)</w:t>
             </w:r>
           </w:p>
           <w:p/>
@@ -6609,15 +6202,7 @@
           </w:tcPr>
           <w:p>
             <w:r>
-              <w:t xml:space="preserve">Used in </w:t>
-            </w:r>
-            <w:proofErr w:type="spellStart"/>
-            <w:r>
-              <w:t>pygame.Rect</w:t>
-            </w:r>
-            <w:proofErr w:type="spellEnd"/>
-            <w:r>
-              <w:t>()</w:t>
+              <w:t>Used in pygame.Rect()</w:t>
             </w:r>
           </w:p>
           <w:p/>
@@ -6696,11 +6281,9 @@
             <w:tcW w:w="2409" w:type="dxa"/>
           </w:tcPr>
           <w:p>
-            <w:proofErr w:type="spellStart"/>
             <w:r>
               <w:t>body_text_lines</w:t>
             </w:r>
-            <w:proofErr w:type="spellEnd"/>
           </w:p>
           <w:p/>
         </w:tc>
@@ -7100,11 +6683,9 @@
             <w:gridSpan w:val="3"/>
           </w:tcPr>
           <w:p>
-            <w:proofErr w:type="spellStart"/>
             <w:r>
               <w:t>player_hand</w:t>
             </w:r>
-            <w:proofErr w:type="spellEnd"/>
           </w:p>
           <w:p/>
         </w:tc>
@@ -7149,11 +6730,9 @@
             <w:gridSpan w:val="3"/>
           </w:tcPr>
           <w:p>
-            <w:proofErr w:type="spellStart"/>
             <w:r>
               <w:t>dealer_hand</w:t>
             </w:r>
-            <w:proofErr w:type="spellEnd"/>
           </w:p>
           <w:p/>
         </w:tc>
@@ -7175,15 +6754,7 @@
           </w:tcPr>
           <w:p>
             <w:r>
-              <w:t>['5h', '</w:t>
-            </w:r>
-            <w:proofErr w:type="spellStart"/>
-            <w:r>
-              <w:t>Qd</w:t>
-            </w:r>
-            <w:proofErr w:type="spellEnd"/>
-            <w:r>
-              <w:t>']</w:t>
+              <w:t>['5h', 'Qd']</w:t>
             </w:r>
           </w:p>
           <w:p/>
@@ -7206,11 +6777,9 @@
             <w:gridSpan w:val="3"/>
           </w:tcPr>
           <w:p>
-            <w:proofErr w:type="spellStart"/>
             <w:r>
               <w:t>card_images</w:t>
             </w:r>
-            <w:proofErr w:type="spellEnd"/>
           </w:p>
           <w:p/>
         </w:tc>
@@ -7279,23 +6848,7 @@
           </w:tcPr>
           <w:p>
             <w:r>
-              <w:t>{ 'less': &lt;</w:t>
-            </w:r>
-            <w:proofErr w:type="spellStart"/>
-            <w:r>
-              <w:t>Rect</w:t>
-            </w:r>
-            <w:proofErr w:type="spellEnd"/>
-            <w:r>
-              <w:t>&gt;, 'equal': &lt;</w:t>
-            </w:r>
-            <w:proofErr w:type="spellStart"/>
-            <w:r>
-              <w:t>Rect</w:t>
-            </w:r>
-            <w:proofErr w:type="spellEnd"/>
-            <w:r>
-              <w:t>&gt;, ... }</w:t>
+              <w:t>{ 'less': &lt;Rect&gt;, 'equal': &lt;Rect&gt;, ... }</w:t>
             </w:r>
           </w:p>
           <w:p/>
@@ -7318,11 +6871,9 @@
             <w:gridSpan w:val="3"/>
           </w:tcPr>
           <w:p>
-            <w:proofErr w:type="spellStart"/>
             <w:r>
               <w:t>quiz_buttons</w:t>
             </w:r>
-            <w:proofErr w:type="spellEnd"/>
           </w:p>
           <w:p/>
         </w:tc>
@@ -9270,23 +8821,7 @@
           <w:szCs w:val="28"/>
         </w:rPr>
         <w:tab/>
-        <w:t xml:space="preserve">Controls the mode of the software is in. whether </w:t>
-      </w:r>
-      <w:proofErr w:type="spellStart"/>
-      <w:r>
-        <w:rPr>
-          <w:sz w:val="28"/>
-          <w:szCs w:val="28"/>
-        </w:rPr>
-        <w:t>its</w:t>
-      </w:r>
-      <w:proofErr w:type="spellEnd"/>
-      <w:r>
-        <w:rPr>
-          <w:sz w:val="28"/>
-          <w:szCs w:val="28"/>
-        </w:rPr>
-        <w:t xml:space="preserve"> in quiz or in game.</w:t>
+        <w:t>Controls the mode of the software is in. whether its in quiz or in game.</w:t>
       </w:r>
     </w:p>
     <w:p>
@@ -10185,23 +9720,7 @@
           <w:sz w:val="28"/>
           <w:szCs w:val="28"/>
         </w:rPr>
-        <w:t xml:space="preserve">Uses </w:t>
-      </w:r>
-      <w:proofErr w:type="spellStart"/>
-      <w:r>
-        <w:rPr>
-          <w:sz w:val="28"/>
-          <w:szCs w:val="28"/>
-        </w:rPr>
-        <w:t>random.shuffle</w:t>
-      </w:r>
-      <w:proofErr w:type="spellEnd"/>
-      <w:r>
-        <w:rPr>
-          <w:sz w:val="28"/>
-          <w:szCs w:val="28"/>
-        </w:rPr>
-        <w:t>() to randomize order.</w:t>
+        <w:t>Uses random.shuffle() to randomize order.</w:t>
       </w:r>
     </w:p>
     <w:p>
@@ -10652,23 +10171,7 @@
           <w:szCs w:val="28"/>
         </w:rPr>
         <w:tab/>
-        <w:t xml:space="preserve">Interface between functions is </w:t>
-      </w:r>
-      <w:proofErr w:type="gramStart"/>
-      <w:r>
-        <w:rPr>
-          <w:sz w:val="28"/>
-          <w:szCs w:val="28"/>
-        </w:rPr>
-        <w:t>a</w:t>
-      </w:r>
-      <w:proofErr w:type="gramEnd"/>
-      <w:r>
-        <w:rPr>
-          <w:sz w:val="28"/>
-          <w:szCs w:val="28"/>
-        </w:rPr>
-        <w:t xml:space="preserve"> interface of how data is shared between functions</w:t>
+        <w:t>Interface between functions is a interface of how data is shared between functions</w:t>
       </w:r>
       <w:r>
         <w:rPr>
@@ -10841,23 +10344,7 @@
           <w:szCs w:val="28"/>
         </w:rPr>
         <w:tab/>
-        <w:t xml:space="preserve">A Debugging output statement is like a print line which tells you what’s happening within the code, so you know what’s </w:t>
-      </w:r>
-      <w:proofErr w:type="gramStart"/>
-      <w:r>
-        <w:rPr>
-          <w:sz w:val="28"/>
-          <w:szCs w:val="28"/>
-        </w:rPr>
-        <w:t>actually going</w:t>
-      </w:r>
-      <w:proofErr w:type="gramEnd"/>
-      <w:r>
-        <w:rPr>
-          <w:sz w:val="28"/>
-          <w:szCs w:val="28"/>
-        </w:rPr>
-        <w:t xml:space="preserve"> on</w:t>
+        <w:t>A Debugging output statement is like a print line which tells you what’s happening within the code, so you know what’s actually going on</w:t>
       </w:r>
     </w:p>
     <w:p>
@@ -10873,23 +10360,7 @@
           <w:sz w:val="28"/>
           <w:szCs w:val="28"/>
         </w:rPr>
-        <w:t xml:space="preserve">Debugging Output Statements were used to make sure the cards that are being printed in terminal are same in game, ensuring that </w:t>
-      </w:r>
-      <w:proofErr w:type="spellStart"/>
-      <w:r>
-        <w:rPr>
-          <w:sz w:val="28"/>
-          <w:szCs w:val="28"/>
-        </w:rPr>
-        <w:t>its</w:t>
-      </w:r>
-      <w:proofErr w:type="spellEnd"/>
-      <w:r>
-        <w:rPr>
-          <w:sz w:val="28"/>
-          <w:szCs w:val="28"/>
-        </w:rPr>
-        <w:t xml:space="preserve"> not just grabbing random cards so it can properly be adjusted towards the total.</w:t>
+        <w:t>Debugging Output Statements were used to make sure the cards that are being printed in terminal are same in game, ensuring that its not just grabbing random cards so it can properly be adjusted towards the total.</w:t>
       </w:r>
     </w:p>
     <w:p>
@@ -11305,23 +10776,7 @@
           <w:sz w:val="28"/>
           <w:szCs w:val="28"/>
         </w:rPr>
-        <w:t xml:space="preserve">This is an example of one of the many times I made an Error. The reason this is an error is because I leave the Square Bracker ([) at the start of </w:t>
-      </w:r>
-      <w:proofErr w:type="spellStart"/>
-      <w:r>
-        <w:rPr>
-          <w:sz w:val="28"/>
-          <w:szCs w:val="28"/>
-        </w:rPr>
-        <w:t>dealer_hand</w:t>
-      </w:r>
-      <w:proofErr w:type="spellEnd"/>
-      <w:r>
-        <w:rPr>
-          <w:sz w:val="28"/>
-          <w:szCs w:val="28"/>
-        </w:rPr>
-        <w:t xml:space="preserve"> left open. This was a simple and easy mistake to make as they were used again shortly after, [0], and due to that was accidently missed.</w:t>
+        <w:t>This is an example of one of the many times I made an Error. The reason this is an error is because I leave the Square Bracker ([) at the start of dealer_hand left open. This was a simple and easy mistake to make as they were used again shortly after, [0], and due to that was accidently missed.</w:t>
       </w:r>
     </w:p>
     <w:p>
@@ -11802,7 +11257,6 @@
           <w:szCs w:val="28"/>
         </w:rPr>
       </w:pPr>
-      <w:proofErr w:type="spellStart"/>
       <w:r>
         <w:rPr>
           <w:sz w:val="28"/>
@@ -11810,7 +11264,6 @@
         </w:rPr>
         <w:t>Img</w:t>
       </w:r>
-      <w:proofErr w:type="spellEnd"/>
       <w:r>
         <w:rPr>
           <w:sz w:val="28"/>
@@ -11945,35 +11398,14 @@
           <w:sz w:val="28"/>
           <w:szCs w:val="28"/>
         </w:rPr>
-        <w:t>I</w:t>
-      </w:r>
-      <w:r>
-        <w:rPr>
-          <w:sz w:val="28"/>
-          <w:szCs w:val="28"/>
-        </w:rPr>
-        <w:t>mage</w:t>
-      </w:r>
-      <w:r>
-        <w:rPr>
-          <w:sz w:val="28"/>
-          <w:szCs w:val="28"/>
-        </w:rPr>
-        <w:t>4</w:t>
-      </w:r>
-      <w:r>
-        <w:rPr>
-          <w:sz w:val="28"/>
-          <w:szCs w:val="28"/>
-        </w:rPr>
-        <w:t xml:space="preserve">: </w:t>
-      </w:r>
-      <w:r>
-        <w:rPr>
-          <w:sz w:val="28"/>
-          <w:szCs w:val="28"/>
-        </w:rPr>
-        <w:t>Demo</w:t>
+        <w:t>Image</w:t>
+      </w:r>
+      <w:r>
+        <w:rPr>
+          <w:sz w:val="28"/>
+          <w:szCs w:val="28"/>
+        </w:rPr>
+        <w:t>4: Demo</w:t>
       </w:r>
     </w:p>
     <w:p>
@@ -11993,35 +11425,14 @@
           <w:sz w:val="28"/>
           <w:szCs w:val="28"/>
         </w:rPr>
-        <w:t>I</w:t>
-      </w:r>
-      <w:r>
-        <w:rPr>
-          <w:sz w:val="28"/>
-          <w:szCs w:val="28"/>
-        </w:rPr>
-        <w:t>mage</w:t>
-      </w:r>
-      <w:r>
-        <w:rPr>
-          <w:sz w:val="28"/>
-          <w:szCs w:val="28"/>
-        </w:rPr>
-        <w:t>5</w:t>
-      </w:r>
-      <w:r>
-        <w:rPr>
-          <w:sz w:val="28"/>
-          <w:szCs w:val="28"/>
-        </w:rPr>
-        <w:t xml:space="preserve">: </w:t>
-      </w:r>
-      <w:r>
-        <w:rPr>
-          <w:sz w:val="28"/>
-          <w:szCs w:val="28"/>
-        </w:rPr>
-        <w:t xml:space="preserve"> Demo2</w:t>
+        <w:t>Image</w:t>
+      </w:r>
+      <w:r>
+        <w:rPr>
+          <w:sz w:val="28"/>
+          <w:szCs w:val="28"/>
+        </w:rPr>
+        <w:t>5:  Demo2</w:t>
       </w:r>
     </w:p>
     <w:p>
@@ -12038,47 +11449,7 @@
           <w:sz w:val="28"/>
           <w:szCs w:val="28"/>
         </w:rPr>
-        <w:t xml:space="preserve">Function: </w:t>
-      </w:r>
-      <w:proofErr w:type="spellStart"/>
-      <w:r>
-        <w:rPr>
-          <w:b/>
-          <w:bCs/>
-          <w:sz w:val="28"/>
-          <w:szCs w:val="28"/>
-        </w:rPr>
-        <w:t>get_scaled_font</w:t>
-      </w:r>
-      <w:proofErr w:type="spellEnd"/>
-      <w:r>
-        <w:rPr>
-          <w:b/>
-          <w:bCs/>
-          <w:sz w:val="28"/>
-          <w:szCs w:val="28"/>
-        </w:rPr>
-        <w:t xml:space="preserve">(size, </w:t>
-      </w:r>
-      <w:proofErr w:type="spellStart"/>
-      <w:r>
-        <w:rPr>
-          <w:b/>
-          <w:bCs/>
-          <w:sz w:val="28"/>
-          <w:szCs w:val="28"/>
-        </w:rPr>
-        <w:t>font_name</w:t>
-      </w:r>
-      <w:proofErr w:type="spellEnd"/>
-      <w:r>
-        <w:rPr>
-          <w:b/>
-          <w:bCs/>
-          <w:sz w:val="28"/>
-          <w:szCs w:val="28"/>
-        </w:rPr>
-        <w:t>)</w:t>
+        <w:t>Function: get_scaled_font(size, font_name)</w:t>
       </w:r>
     </w:p>
     <w:p>
@@ -12127,7 +11498,6 @@
           <w:szCs w:val="28"/>
         </w:rPr>
       </w:pPr>
-      <w:proofErr w:type="spellStart"/>
       <w:r>
         <w:rPr>
           <w:sz w:val="28"/>
@@ -12135,7 +11505,6 @@
         </w:rPr>
         <w:t>font_name</w:t>
       </w:r>
-      <w:proofErr w:type="spellEnd"/>
       <w:r>
         <w:rPr>
           <w:sz w:val="28"/>
@@ -12167,67 +11536,7 @@
           <w:sz w:val="28"/>
           <w:szCs w:val="28"/>
         </w:rPr>
-        <w:t xml:space="preserve">Function: </w:t>
-      </w:r>
-      <w:proofErr w:type="spellStart"/>
-      <w:r>
-        <w:rPr>
-          <w:b/>
-          <w:bCs/>
-          <w:sz w:val="28"/>
-          <w:szCs w:val="28"/>
-        </w:rPr>
-        <w:t>get_buttons</w:t>
-      </w:r>
-      <w:proofErr w:type="spellEnd"/>
-      <w:r>
-        <w:rPr>
-          <w:b/>
-          <w:bCs/>
-          <w:sz w:val="28"/>
-          <w:szCs w:val="28"/>
-        </w:rPr>
-        <w:t>(</w:t>
-      </w:r>
-      <w:proofErr w:type="spellStart"/>
-      <w:r>
-        <w:rPr>
-          <w:b/>
-          <w:bCs/>
-          <w:sz w:val="28"/>
-          <w:szCs w:val="28"/>
-        </w:rPr>
-        <w:t>screen_width</w:t>
-      </w:r>
-      <w:proofErr w:type="spellEnd"/>
-      <w:r>
-        <w:rPr>
-          <w:b/>
-          <w:bCs/>
-          <w:sz w:val="28"/>
-          <w:szCs w:val="28"/>
-        </w:rPr>
-        <w:t xml:space="preserve">, </w:t>
-      </w:r>
-      <w:proofErr w:type="spellStart"/>
-      <w:r>
-        <w:rPr>
-          <w:b/>
-          <w:bCs/>
-          <w:sz w:val="28"/>
-          <w:szCs w:val="28"/>
-        </w:rPr>
-        <w:t>screen_height</w:t>
-      </w:r>
-      <w:proofErr w:type="spellEnd"/>
-      <w:r>
-        <w:rPr>
-          <w:b/>
-          <w:bCs/>
-          <w:sz w:val="28"/>
-          <w:szCs w:val="28"/>
-        </w:rPr>
-        <w:t>)</w:t>
+        <w:t>Function: get_buttons(screen_width, screen_height)</w:t>
       </w:r>
     </w:p>
     <w:p>
@@ -12242,7 +11551,6 @@
           <w:szCs w:val="28"/>
         </w:rPr>
       </w:pPr>
-      <w:proofErr w:type="spellStart"/>
       <w:r>
         <w:rPr>
           <w:sz w:val="28"/>
@@ -12250,7 +11558,6 @@
         </w:rPr>
         <w:t>screen_width</w:t>
       </w:r>
-      <w:proofErr w:type="spellEnd"/>
       <w:r>
         <w:rPr>
           <w:sz w:val="28"/>
@@ -12278,7 +11585,6 @@
           <w:szCs w:val="28"/>
         </w:rPr>
       </w:pPr>
-      <w:proofErr w:type="spellStart"/>
       <w:r>
         <w:rPr>
           <w:sz w:val="28"/>
@@ -12286,7 +11592,6 @@
         </w:rPr>
         <w:t>screen_height</w:t>
       </w:r>
-      <w:proofErr w:type="spellEnd"/>
       <w:r>
         <w:rPr>
           <w:sz w:val="28"/>
@@ -12314,7 +11619,6 @@
           <w:szCs w:val="28"/>
         </w:rPr>
       </w:pPr>
-      <w:proofErr w:type="spellStart"/>
       <w:r>
         <w:rPr>
           <w:sz w:val="28"/>
@@ -12322,7 +11626,6 @@
         </w:rPr>
         <w:t>button_width</w:t>
       </w:r>
-      <w:proofErr w:type="spellEnd"/>
       <w:r>
         <w:rPr>
           <w:sz w:val="28"/>
@@ -12350,7 +11653,6 @@
           <w:szCs w:val="28"/>
         </w:rPr>
       </w:pPr>
-      <w:proofErr w:type="spellStart"/>
       <w:r>
         <w:rPr>
           <w:sz w:val="28"/>
@@ -12358,7 +11660,6 @@
         </w:rPr>
         <w:t>button_height</w:t>
       </w:r>
-      <w:proofErr w:type="spellEnd"/>
       <w:r>
         <w:rPr>
           <w:sz w:val="28"/>
@@ -12386,7 +11687,6 @@
           <w:szCs w:val="28"/>
         </w:rPr>
       </w:pPr>
-      <w:proofErr w:type="spellStart"/>
       <w:r>
         <w:rPr>
           <w:sz w:val="28"/>
@@ -12394,7 +11694,6 @@
         </w:rPr>
         <w:t>next_btn</w:t>
       </w:r>
-      <w:proofErr w:type="spellEnd"/>
       <w:r>
         <w:rPr>
           <w:sz w:val="28"/>
@@ -12407,23 +11706,7 @@
           <w:sz w:val="28"/>
           <w:szCs w:val="28"/>
         </w:rPr>
-        <w:t xml:space="preserve">A </w:t>
-      </w:r>
-      <w:proofErr w:type="spellStart"/>
-      <w:r>
-        <w:rPr>
-          <w:sz w:val="28"/>
-          <w:szCs w:val="28"/>
-        </w:rPr>
-        <w:t>pygame.Rect</w:t>
-      </w:r>
-      <w:proofErr w:type="spellEnd"/>
-      <w:r>
-        <w:rPr>
-          <w:sz w:val="28"/>
-          <w:szCs w:val="28"/>
-        </w:rPr>
-        <w:t xml:space="preserve"> object for the "Next" button.</w:t>
+        <w:t>A pygame.Rect object for the "Next" button.</w:t>
       </w:r>
     </w:p>
     <w:p>
@@ -12438,7 +11721,6 @@
           <w:szCs w:val="28"/>
         </w:rPr>
       </w:pPr>
-      <w:proofErr w:type="spellStart"/>
       <w:r>
         <w:rPr>
           <w:sz w:val="28"/>
@@ -12446,7 +11728,6 @@
         </w:rPr>
         <w:t>back_btn</w:t>
       </w:r>
-      <w:proofErr w:type="spellEnd"/>
       <w:r>
         <w:rPr>
           <w:sz w:val="28"/>
@@ -12459,23 +11740,7 @@
           <w:sz w:val="28"/>
           <w:szCs w:val="28"/>
         </w:rPr>
-        <w:t xml:space="preserve">A </w:t>
-      </w:r>
-      <w:proofErr w:type="spellStart"/>
-      <w:r>
-        <w:rPr>
-          <w:sz w:val="28"/>
-          <w:szCs w:val="28"/>
-        </w:rPr>
-        <w:t>pygame.Rect</w:t>
-      </w:r>
-      <w:proofErr w:type="spellEnd"/>
-      <w:r>
-        <w:rPr>
-          <w:sz w:val="28"/>
-          <w:szCs w:val="28"/>
-        </w:rPr>
-        <w:t xml:space="preserve"> object for the "Back" button.</w:t>
+        <w:t>A pygame.Rect object for the "Back" button.</w:t>
       </w:r>
     </w:p>
     <w:p>
@@ -12494,67 +11759,7 @@
           <w:sz w:val="28"/>
           <w:szCs w:val="28"/>
         </w:rPr>
-        <w:t xml:space="preserve">Function: </w:t>
-      </w:r>
-      <w:proofErr w:type="spellStart"/>
-      <w:r>
-        <w:rPr>
-          <w:b/>
-          <w:bCs/>
-          <w:sz w:val="28"/>
-          <w:szCs w:val="28"/>
-        </w:rPr>
-        <w:t>drawIntro</w:t>
-      </w:r>
-      <w:proofErr w:type="spellEnd"/>
-      <w:r>
-        <w:rPr>
-          <w:b/>
-          <w:bCs/>
-          <w:sz w:val="28"/>
-          <w:szCs w:val="28"/>
-        </w:rPr>
-        <w:t xml:space="preserve">(screen, button, </w:t>
-      </w:r>
-      <w:proofErr w:type="spellStart"/>
-      <w:r>
-        <w:rPr>
-          <w:b/>
-          <w:bCs/>
-          <w:sz w:val="28"/>
-          <w:szCs w:val="28"/>
-        </w:rPr>
-        <w:t>screen_width</w:t>
-      </w:r>
-      <w:proofErr w:type="spellEnd"/>
-      <w:r>
-        <w:rPr>
-          <w:b/>
-          <w:bCs/>
-          <w:sz w:val="28"/>
-          <w:szCs w:val="28"/>
-        </w:rPr>
-        <w:t xml:space="preserve">, </w:t>
-      </w:r>
-      <w:proofErr w:type="spellStart"/>
-      <w:r>
-        <w:rPr>
-          <w:b/>
-          <w:bCs/>
-          <w:sz w:val="28"/>
-          <w:szCs w:val="28"/>
-        </w:rPr>
-        <w:t>screen_height</w:t>
-      </w:r>
-      <w:proofErr w:type="spellEnd"/>
-      <w:r>
-        <w:rPr>
-          <w:b/>
-          <w:bCs/>
-          <w:sz w:val="28"/>
-          <w:szCs w:val="28"/>
-        </w:rPr>
-        <w:t>)</w:t>
+        <w:t>Function: drawIntro(screen, button, screen_width, screen_height)</w:t>
       </w:r>
     </w:p>
     <w:p>
@@ -12618,7 +11823,6 @@
           <w:szCs w:val="28"/>
         </w:rPr>
       </w:pPr>
-      <w:proofErr w:type="spellStart"/>
       <w:r>
         <w:rPr>
           <w:sz w:val="28"/>
@@ -12626,7 +11830,6 @@
         </w:rPr>
         <w:t>screen_width</w:t>
       </w:r>
-      <w:proofErr w:type="spellEnd"/>
       <w:r>
         <w:rPr>
           <w:sz w:val="28"/>
@@ -12648,7 +11851,6 @@
           <w:szCs w:val="28"/>
         </w:rPr>
       </w:pPr>
-      <w:proofErr w:type="spellStart"/>
       <w:r>
         <w:rPr>
           <w:sz w:val="28"/>
@@ -12656,7 +11858,6 @@
         </w:rPr>
         <w:t>screen_height</w:t>
       </w:r>
-      <w:proofErr w:type="spellEnd"/>
       <w:r>
         <w:rPr>
           <w:sz w:val="28"/>
@@ -12684,7 +11885,6 @@
           <w:szCs w:val="28"/>
         </w:rPr>
       </w:pPr>
-      <w:proofErr w:type="spellStart"/>
       <w:r>
         <w:rPr>
           <w:sz w:val="28"/>
@@ -12692,7 +11892,6 @@
         </w:rPr>
         <w:t>font_size</w:t>
       </w:r>
-      <w:proofErr w:type="spellEnd"/>
       <w:r>
         <w:rPr>
           <w:sz w:val="28"/>
@@ -12720,7 +11919,6 @@
           <w:szCs w:val="28"/>
         </w:rPr>
       </w:pPr>
-      <w:proofErr w:type="spellStart"/>
       <w:r>
         <w:rPr>
           <w:sz w:val="28"/>
@@ -12728,7 +11926,6 @@
         </w:rPr>
         <w:t>fontIntro</w:t>
       </w:r>
-      <w:proofErr w:type="spellEnd"/>
       <w:r>
         <w:rPr>
           <w:sz w:val="28"/>
@@ -12870,14 +12067,7 @@
           <w:sz w:val="28"/>
           <w:szCs w:val="28"/>
         </w:rPr>
-        <w:t>4</w:t>
-      </w:r>
-      <w:r>
-        <w:rPr>
-          <w:sz w:val="28"/>
-          <w:szCs w:val="28"/>
-        </w:rPr>
-        <w:t xml:space="preserve">: </w:t>
+        <w:t xml:space="preserve">4: </w:t>
       </w:r>
       <w:r>
         <w:rPr>
@@ -12925,14 +12115,7 @@
           <w:sz w:val="28"/>
           <w:szCs w:val="28"/>
         </w:rPr>
-        <w:t>5</w:t>
-      </w:r>
-      <w:r>
-        <w:rPr>
-          <w:sz w:val="28"/>
-          <w:szCs w:val="28"/>
-        </w:rPr>
-        <w:t xml:space="preserve">: </w:t>
+        <w:t xml:space="preserve">5: </w:t>
       </w:r>
       <w:r>
         <w:rPr>
@@ -12968,7 +12151,6 @@
           <w:szCs w:val="28"/>
         </w:rPr>
       </w:pPr>
-      <w:proofErr w:type="spellStart"/>
       <w:r>
         <w:rPr>
           <w:sz w:val="28"/>
@@ -12976,7 +12158,6 @@
         </w:rPr>
         <w:t>image_x</w:t>
       </w:r>
-      <w:proofErr w:type="spellEnd"/>
       <w:r>
         <w:rPr>
           <w:sz w:val="28"/>
@@ -12989,23 +12170,7 @@
           <w:sz w:val="28"/>
           <w:szCs w:val="28"/>
         </w:rPr>
-        <w:t xml:space="preserve">X-coordinate to </w:t>
-      </w:r>
-      <w:proofErr w:type="spellStart"/>
-      <w:r>
-        <w:rPr>
-          <w:sz w:val="28"/>
-          <w:szCs w:val="28"/>
-        </w:rPr>
-        <w:t>center</w:t>
-      </w:r>
-      <w:proofErr w:type="spellEnd"/>
-      <w:r>
-        <w:rPr>
-          <w:sz w:val="28"/>
-          <w:szCs w:val="28"/>
-        </w:rPr>
-        <w:t xml:space="preserve"> images.</w:t>
+        <w:t>X-coordinate to center images.</w:t>
       </w:r>
     </w:p>
     <w:p>
@@ -13020,7 +12185,6 @@
           <w:szCs w:val="28"/>
         </w:rPr>
       </w:pPr>
-      <w:proofErr w:type="spellStart"/>
       <w:r>
         <w:rPr>
           <w:sz w:val="28"/>
@@ -13028,7 +12192,6 @@
         </w:rPr>
         <w:t>image_y</w:t>
       </w:r>
-      <w:proofErr w:type="spellEnd"/>
       <w:r>
         <w:rPr>
           <w:sz w:val="28"/>
@@ -13056,7 +12219,6 @@
           <w:szCs w:val="28"/>
         </w:rPr>
       </w:pPr>
-      <w:proofErr w:type="spellStart"/>
       <w:r>
         <w:rPr>
           <w:sz w:val="28"/>
@@ -13064,7 +12226,6 @@
         </w:rPr>
         <w:t>header_text</w:t>
       </w:r>
-      <w:proofErr w:type="spellEnd"/>
       <w:r>
         <w:rPr>
           <w:sz w:val="28"/>
@@ -13099,7 +12260,6 @@
           <w:szCs w:val="28"/>
         </w:rPr>
       </w:pPr>
-      <w:proofErr w:type="spellStart"/>
       <w:r>
         <w:rPr>
           <w:sz w:val="28"/>
@@ -13107,7 +12267,6 @@
         </w:rPr>
         <w:t>body_text_lines</w:t>
       </w:r>
-      <w:proofErr w:type="spellEnd"/>
       <w:r>
         <w:rPr>
           <w:sz w:val="28"/>
@@ -13169,7 +12328,6 @@
           <w:szCs w:val="28"/>
         </w:rPr>
       </w:pPr>
-      <w:proofErr w:type="spellStart"/>
       <w:r>
         <w:rPr>
           <w:sz w:val="28"/>
@@ -13177,7 +12335,6 @@
         </w:rPr>
         <w:t>header_x</w:t>
       </w:r>
-      <w:proofErr w:type="spellEnd"/>
       <w:r>
         <w:rPr>
           <w:sz w:val="28"/>
@@ -13190,23 +12347,7 @@
           <w:sz w:val="28"/>
           <w:szCs w:val="28"/>
         </w:rPr>
-        <w:t xml:space="preserve">X-position to </w:t>
-      </w:r>
-      <w:proofErr w:type="spellStart"/>
-      <w:r>
-        <w:rPr>
-          <w:sz w:val="28"/>
-          <w:szCs w:val="28"/>
-        </w:rPr>
-        <w:t>center</w:t>
-      </w:r>
-      <w:proofErr w:type="spellEnd"/>
-      <w:r>
-        <w:rPr>
-          <w:sz w:val="28"/>
-          <w:szCs w:val="28"/>
-        </w:rPr>
-        <w:t xml:space="preserve"> the header.</w:t>
+        <w:t>X-position to center the header.</w:t>
       </w:r>
     </w:p>
     <w:p>
@@ -13221,7 +12362,6 @@
           <w:szCs w:val="28"/>
         </w:rPr>
       </w:pPr>
-      <w:proofErr w:type="spellStart"/>
       <w:r>
         <w:rPr>
           <w:sz w:val="28"/>
@@ -13229,7 +12369,6 @@
         </w:rPr>
         <w:t>header_y</w:t>
       </w:r>
-      <w:proofErr w:type="spellEnd"/>
       <w:r>
         <w:rPr>
           <w:sz w:val="28"/>
@@ -13257,7 +12396,6 @@
           <w:szCs w:val="28"/>
         </w:rPr>
       </w:pPr>
-      <w:proofErr w:type="spellStart"/>
       <w:r>
         <w:rPr>
           <w:sz w:val="28"/>
@@ -13265,7 +12403,6 @@
         </w:rPr>
         <w:t>y_start</w:t>
       </w:r>
-      <w:proofErr w:type="spellEnd"/>
       <w:r>
         <w:rPr>
           <w:sz w:val="28"/>
@@ -13429,7 +12566,6 @@
           <w:szCs w:val="28"/>
         </w:rPr>
       </w:pPr>
-      <w:proofErr w:type="spellStart"/>
       <w:r>
         <w:rPr>
           <w:sz w:val="28"/>
@@ -13437,7 +12573,6 @@
         </w:rPr>
         <w:t>text_x</w:t>
       </w:r>
-      <w:proofErr w:type="spellEnd"/>
       <w:r>
         <w:rPr>
           <w:sz w:val="28"/>
@@ -13457,23 +12592,7 @@
           <w:sz w:val="28"/>
           <w:szCs w:val="28"/>
         </w:rPr>
-        <w:t xml:space="preserve">X-position to </w:t>
-      </w:r>
-      <w:proofErr w:type="spellStart"/>
-      <w:r>
-        <w:rPr>
-          <w:sz w:val="28"/>
-          <w:szCs w:val="28"/>
-        </w:rPr>
-        <w:t>center</w:t>
-      </w:r>
-      <w:proofErr w:type="spellEnd"/>
-      <w:r>
-        <w:rPr>
-          <w:sz w:val="28"/>
-          <w:szCs w:val="28"/>
-        </w:rPr>
-        <w:t xml:space="preserve"> a line of body text.</w:t>
+        <w:t>X-position to center a line of body text.</w:t>
       </w:r>
     </w:p>
     <w:p>
@@ -13488,7 +12607,6 @@
           <w:szCs w:val="28"/>
         </w:rPr>
       </w:pPr>
-      <w:proofErr w:type="spellStart"/>
       <w:r>
         <w:rPr>
           <w:sz w:val="28"/>
@@ -13496,7 +12614,6 @@
         </w:rPr>
         <w:t>text_y</w:t>
       </w:r>
-      <w:proofErr w:type="spellEnd"/>
       <w:r>
         <w:rPr>
           <w:sz w:val="28"/>
@@ -13524,7 +12641,6 @@
           <w:szCs w:val="28"/>
         </w:rPr>
       </w:pPr>
-      <w:proofErr w:type="spellStart"/>
       <w:r>
         <w:rPr>
           <w:sz w:val="28"/>
@@ -13532,7 +12648,6 @@
         </w:rPr>
         <w:t>next_btn_rect</w:t>
       </w:r>
-      <w:proofErr w:type="spellEnd"/>
       <w:r>
         <w:rPr>
           <w:sz w:val="28"/>
@@ -13560,7 +12675,6 @@
           <w:szCs w:val="28"/>
         </w:rPr>
       </w:pPr>
-      <w:proofErr w:type="spellStart"/>
       <w:r>
         <w:rPr>
           <w:sz w:val="28"/>
@@ -13568,7 +12682,6 @@
         </w:rPr>
         <w:t>back_btn_rect</w:t>
       </w:r>
-      <w:proofErr w:type="spellEnd"/>
       <w:r>
         <w:rPr>
           <w:sz w:val="28"/>
@@ -13596,7 +12709,6 @@
           <w:szCs w:val="28"/>
         </w:rPr>
       </w:pPr>
-      <w:proofErr w:type="spellStart"/>
       <w:r>
         <w:rPr>
           <w:sz w:val="28"/>
@@ -13604,7 +12716,6 @@
         </w:rPr>
         <w:t>next_text</w:t>
       </w:r>
-      <w:proofErr w:type="spellEnd"/>
       <w:r>
         <w:rPr>
           <w:sz w:val="28"/>
@@ -13632,7 +12743,6 @@
           <w:szCs w:val="28"/>
         </w:rPr>
       </w:pPr>
-      <w:proofErr w:type="spellStart"/>
       <w:r>
         <w:rPr>
           <w:sz w:val="28"/>
@@ -13640,7 +12750,6 @@
         </w:rPr>
         <w:t>back_text</w:t>
       </w:r>
-      <w:proofErr w:type="spellEnd"/>
       <w:r>
         <w:rPr>
           <w:sz w:val="28"/>
@@ -13721,7 +12830,6 @@
           <w:szCs w:val="28"/>
         </w:rPr>
       </w:pPr>
-      <w:proofErr w:type="spellStart"/>
       <w:r>
         <w:rPr>
           <w:sz w:val="28"/>
@@ -13729,7 +12837,6 @@
         </w:rPr>
         <w:t>screen_width</w:t>
       </w:r>
-      <w:proofErr w:type="spellEnd"/>
       <w:r>
         <w:rPr>
           <w:sz w:val="28"/>
@@ -13757,7 +12864,6 @@
           <w:szCs w:val="28"/>
         </w:rPr>
       </w:pPr>
-      <w:proofErr w:type="spellStart"/>
       <w:r>
         <w:rPr>
           <w:sz w:val="28"/>
@@ -13765,7 +12871,6 @@
         </w:rPr>
         <w:t>screen_height</w:t>
       </w:r>
-      <w:proofErr w:type="spellEnd"/>
       <w:r>
         <w:rPr>
           <w:sz w:val="28"/>
@@ -13892,21 +12997,12 @@
           <w:szCs w:val="28"/>
         </w:rPr>
       </w:pPr>
-      <w:proofErr w:type="spellStart"/>
-      <w:r>
-        <w:rPr>
-          <w:sz w:val="28"/>
-          <w:szCs w:val="28"/>
-        </w:rPr>
-        <w:t>card_images</w:t>
-      </w:r>
-      <w:proofErr w:type="spellEnd"/>
-      <w:r>
-        <w:rPr>
-          <w:sz w:val="28"/>
-          <w:szCs w:val="28"/>
-        </w:rPr>
-        <w:t>: Dictionary holding loaded and scaled card images.</w:t>
+      <w:r>
+        <w:rPr>
+          <w:sz w:val="28"/>
+          <w:szCs w:val="28"/>
+        </w:rPr>
+        <w:t>card_images: Dictionary holding loaded and scaled card images.</w:t>
       </w:r>
     </w:p>
     <w:p>
@@ -13920,37 +13016,12 @@
           <w:szCs w:val="28"/>
         </w:rPr>
       </w:pPr>
-      <w:proofErr w:type="spellStart"/>
-      <w:r>
-        <w:rPr>
-          <w:sz w:val="28"/>
-          <w:szCs w:val="28"/>
-        </w:rPr>
-        <w:t>card_width</w:t>
-      </w:r>
-      <w:proofErr w:type="spellEnd"/>
-      <w:r>
-        <w:rPr>
-          <w:sz w:val="28"/>
-          <w:szCs w:val="28"/>
-        </w:rPr>
-        <w:t xml:space="preserve">, </w:t>
-      </w:r>
-      <w:proofErr w:type="spellStart"/>
-      <w:r>
-        <w:rPr>
-          <w:sz w:val="28"/>
-          <w:szCs w:val="28"/>
-        </w:rPr>
-        <w:t>card_height</w:t>
-      </w:r>
-      <w:proofErr w:type="spellEnd"/>
-      <w:r>
-        <w:rPr>
-          <w:sz w:val="28"/>
-          <w:szCs w:val="28"/>
-        </w:rPr>
-        <w:t>: Dimensions of card images.</w:t>
+      <w:r>
+        <w:rPr>
+          <w:sz w:val="28"/>
+          <w:szCs w:val="28"/>
+        </w:rPr>
+        <w:t>card_width, card_height: Dimensions of card images.</w:t>
       </w:r>
     </w:p>
     <w:p>
@@ -14002,21 +13073,12 @@
           <w:szCs w:val="28"/>
         </w:rPr>
       </w:pPr>
-      <w:proofErr w:type="spellStart"/>
-      <w:r>
-        <w:rPr>
-          <w:sz w:val="28"/>
-          <w:szCs w:val="28"/>
-        </w:rPr>
-        <w:t>total_value</w:t>
-      </w:r>
-      <w:proofErr w:type="spellEnd"/>
-      <w:r>
-        <w:rPr>
-          <w:sz w:val="28"/>
-          <w:szCs w:val="28"/>
-        </w:rPr>
-        <w:t>: Float used for card counting.</w:t>
+      <w:r>
+        <w:rPr>
+          <w:sz w:val="28"/>
+          <w:szCs w:val="28"/>
+        </w:rPr>
+        <w:t>total_value: Float used for card counting.</w:t>
       </w:r>
     </w:p>
     <w:p>
@@ -14070,37 +13132,12 @@
           <w:szCs w:val="28"/>
         </w:rPr>
       </w:pPr>
-      <w:proofErr w:type="spellStart"/>
-      <w:r>
-        <w:rPr>
-          <w:sz w:val="28"/>
-          <w:szCs w:val="28"/>
-        </w:rPr>
-        <w:t>player_hand</w:t>
-      </w:r>
-      <w:proofErr w:type="spellEnd"/>
-      <w:r>
-        <w:rPr>
-          <w:sz w:val="28"/>
-          <w:szCs w:val="28"/>
-        </w:rPr>
-        <w:t xml:space="preserve">, </w:t>
-      </w:r>
-      <w:proofErr w:type="spellStart"/>
-      <w:r>
-        <w:rPr>
-          <w:sz w:val="28"/>
-          <w:szCs w:val="28"/>
-        </w:rPr>
-        <w:t>dealer_hand</w:t>
-      </w:r>
-      <w:proofErr w:type="spellEnd"/>
-      <w:r>
-        <w:rPr>
-          <w:sz w:val="28"/>
-          <w:szCs w:val="28"/>
-        </w:rPr>
-        <w:t>: Lists of card strings for hands.</w:t>
+      <w:r>
+        <w:rPr>
+          <w:sz w:val="28"/>
+          <w:szCs w:val="28"/>
+        </w:rPr>
+        <w:t>player_hand, dealer_hand: Lists of card strings for hands.</w:t>
       </w:r>
     </w:p>
     <w:p>
@@ -14175,21 +13212,12 @@
           <w:szCs w:val="28"/>
         </w:rPr>
       </w:pPr>
-      <w:proofErr w:type="spellStart"/>
-      <w:r>
-        <w:rPr>
-          <w:sz w:val="28"/>
-          <w:szCs w:val="28"/>
-        </w:rPr>
-        <w:t>dealer_standing</w:t>
-      </w:r>
-      <w:proofErr w:type="spellEnd"/>
-      <w:r>
-        <w:rPr>
-          <w:sz w:val="28"/>
-          <w:szCs w:val="28"/>
-        </w:rPr>
-        <w:t>: Boolean indicating if dealer is standing.</w:t>
+      <w:r>
+        <w:rPr>
+          <w:sz w:val="28"/>
+          <w:szCs w:val="28"/>
+        </w:rPr>
+        <w:t>dealer_standing: Boolean indicating if dealer is standing.</w:t>
       </w:r>
     </w:p>
     <w:p>
@@ -14264,7 +13292,6 @@
           <w:szCs w:val="28"/>
         </w:rPr>
       </w:pPr>
-      <w:proofErr w:type="spellStart"/>
       <w:r>
         <w:rPr>
           <w:b/>
@@ -14272,17 +13299,7 @@
           <w:sz w:val="28"/>
           <w:szCs w:val="28"/>
         </w:rPr>
-        <w:t>hand_value</w:t>
-      </w:r>
-      <w:proofErr w:type="spellEnd"/>
-      <w:r>
-        <w:rPr>
-          <w:b/>
-          <w:bCs/>
-          <w:sz w:val="28"/>
-          <w:szCs w:val="28"/>
-        </w:rPr>
-        <w:t>(hand)</w:t>
+        <w:t>hand_value(hand)</w:t>
       </w:r>
     </w:p>
     <w:p>
@@ -14380,55 +13397,7 @@
           <w:sz w:val="28"/>
           <w:szCs w:val="28"/>
         </w:rPr>
-        <w:t xml:space="preserve">deck, </w:t>
-      </w:r>
-      <w:proofErr w:type="spellStart"/>
-      <w:r>
-        <w:rPr>
-          <w:sz w:val="28"/>
-          <w:szCs w:val="28"/>
-        </w:rPr>
-        <w:t>player_hand</w:t>
-      </w:r>
-      <w:proofErr w:type="spellEnd"/>
-      <w:r>
-        <w:rPr>
-          <w:sz w:val="28"/>
-          <w:szCs w:val="28"/>
-        </w:rPr>
-        <w:t xml:space="preserve">, </w:t>
-      </w:r>
-      <w:proofErr w:type="spellStart"/>
-      <w:r>
-        <w:rPr>
-          <w:sz w:val="28"/>
-          <w:szCs w:val="28"/>
-        </w:rPr>
-        <w:t>dealer_hand</w:t>
-      </w:r>
-      <w:proofErr w:type="spellEnd"/>
-      <w:r>
-        <w:rPr>
-          <w:sz w:val="28"/>
-          <w:szCs w:val="28"/>
-        </w:rPr>
-        <w:t xml:space="preserve">, bust, result, show_dealer, </w:t>
-      </w:r>
-      <w:proofErr w:type="spellStart"/>
-      <w:r>
-        <w:rPr>
-          <w:sz w:val="28"/>
-          <w:szCs w:val="28"/>
-        </w:rPr>
-        <w:t>dealer_standing</w:t>
-      </w:r>
-      <w:proofErr w:type="spellEnd"/>
-      <w:r>
-        <w:rPr>
-          <w:sz w:val="28"/>
-          <w:szCs w:val="28"/>
-        </w:rPr>
-        <w:t>, count: (reinitialized here)</w:t>
+        <w:t>deck, player_hand, dealer_hand, bust, result, show_dealer, dealer_standing, count: (reinitialized here)</w:t>
       </w:r>
     </w:p>
     <w:p>
@@ -14440,7 +13409,6 @@
           <w:szCs w:val="28"/>
         </w:rPr>
       </w:pPr>
-      <w:proofErr w:type="spellStart"/>
       <w:r>
         <w:rPr>
           <w:b/>
@@ -14448,57 +13416,7 @@
           <w:sz w:val="28"/>
           <w:szCs w:val="28"/>
         </w:rPr>
-        <w:t>hand_draw</w:t>
-      </w:r>
-      <w:proofErr w:type="spellEnd"/>
-      <w:r>
-        <w:rPr>
-          <w:b/>
-          <w:bCs/>
-          <w:sz w:val="28"/>
-          <w:szCs w:val="28"/>
-        </w:rPr>
-        <w:t xml:space="preserve">(hand, </w:t>
-      </w:r>
-      <w:proofErr w:type="spellStart"/>
-      <w:r>
-        <w:rPr>
-          <w:b/>
-          <w:bCs/>
-          <w:sz w:val="28"/>
-          <w:szCs w:val="28"/>
-        </w:rPr>
-        <w:t>start_x</w:t>
-      </w:r>
-      <w:proofErr w:type="spellEnd"/>
-      <w:r>
-        <w:rPr>
-          <w:b/>
-          <w:bCs/>
-          <w:sz w:val="28"/>
-          <w:szCs w:val="28"/>
-        </w:rPr>
-        <w:t xml:space="preserve">, </w:t>
-      </w:r>
-      <w:proofErr w:type="spellStart"/>
-      <w:r>
-        <w:rPr>
-          <w:b/>
-          <w:bCs/>
-          <w:sz w:val="28"/>
-          <w:szCs w:val="28"/>
-        </w:rPr>
-        <w:t>start_y</w:t>
-      </w:r>
-      <w:proofErr w:type="spellEnd"/>
-      <w:r>
-        <w:rPr>
-          <w:b/>
-          <w:bCs/>
-          <w:sz w:val="28"/>
-          <w:szCs w:val="28"/>
-        </w:rPr>
-        <w:t>, ...)</w:t>
+        <w:t>hand_draw(hand, start_x, start_y, ...)</w:t>
       </w:r>
     </w:p>
     <w:p>
@@ -14512,22 +13430,13 @@
           <w:szCs w:val="28"/>
         </w:rPr>
       </w:pPr>
-      <w:proofErr w:type="spellStart"/>
       <w:r>
         <w:rPr>
           <w:sz w:val="28"/>
           <w:szCs w:val="28"/>
         </w:rPr>
         <w:lastRenderedPageBreak/>
-        <w:t>total_width</w:t>
-      </w:r>
-      <w:proofErr w:type="spellEnd"/>
-      <w:r>
-        <w:rPr>
-          <w:sz w:val="28"/>
-          <w:szCs w:val="28"/>
-        </w:rPr>
-        <w:t>: Total width of hand display.</w:t>
+        <w:t>total_width: Total width of hand display.</w:t>
       </w:r>
     </w:p>
     <w:p>
@@ -14541,21 +13450,12 @@
           <w:szCs w:val="28"/>
         </w:rPr>
       </w:pPr>
-      <w:proofErr w:type="spellStart"/>
-      <w:r>
-        <w:rPr>
-          <w:sz w:val="28"/>
-          <w:szCs w:val="28"/>
-        </w:rPr>
-        <w:t>i</w:t>
-      </w:r>
-      <w:proofErr w:type="spellEnd"/>
-      <w:r>
-        <w:rPr>
-          <w:sz w:val="28"/>
-          <w:szCs w:val="28"/>
-        </w:rPr>
-        <w:t>, card: Index and current card in loop.</w:t>
+      <w:r>
+        <w:rPr>
+          <w:sz w:val="28"/>
+          <w:szCs w:val="28"/>
+        </w:rPr>
+        <w:t>i, card: Index and current card in loop.</w:t>
       </w:r>
     </w:p>
     <w:p>
@@ -14626,21 +13526,12 @@
           <w:szCs w:val="28"/>
         </w:rPr>
       </w:pPr>
-      <w:proofErr w:type="spellStart"/>
-      <w:r>
-        <w:rPr>
-          <w:sz w:val="28"/>
-          <w:szCs w:val="28"/>
-        </w:rPr>
-        <w:t>text_surf</w:t>
-      </w:r>
-      <w:proofErr w:type="spellEnd"/>
-      <w:r>
-        <w:rPr>
-          <w:sz w:val="28"/>
-          <w:szCs w:val="28"/>
-        </w:rPr>
-        <w:t>: Rendered text surface.</w:t>
+      <w:r>
+        <w:rPr>
+          <w:sz w:val="28"/>
+          <w:szCs w:val="28"/>
+        </w:rPr>
+        <w:t>text_surf: Rendered text surface.</w:t>
       </w:r>
     </w:p>
     <w:p>
@@ -14659,27 +13550,7 @@
           <w:sz w:val="28"/>
           <w:szCs w:val="28"/>
         </w:rPr>
-        <w:t xml:space="preserve">clicked(x, y, width, height, </w:t>
-      </w:r>
-      <w:proofErr w:type="spellStart"/>
-      <w:r>
-        <w:rPr>
-          <w:b/>
-          <w:bCs/>
-          <w:sz w:val="28"/>
-          <w:szCs w:val="28"/>
-        </w:rPr>
-        <w:t>mouse_pos</w:t>
-      </w:r>
-      <w:proofErr w:type="spellEnd"/>
-      <w:r>
-        <w:rPr>
-          <w:b/>
-          <w:bCs/>
-          <w:sz w:val="28"/>
-          <w:szCs w:val="28"/>
-        </w:rPr>
-        <w:t>)</w:t>
+        <w:t>clicked(x, y, width, height, mouse_pos)</w:t>
       </w:r>
     </w:p>
     <w:p>
@@ -14710,7 +13581,6 @@
           <w:szCs w:val="28"/>
         </w:rPr>
       </w:pPr>
-      <w:proofErr w:type="spellStart"/>
       <w:r>
         <w:rPr>
           <w:b/>
@@ -14718,17 +13588,7 @@
           <w:sz w:val="28"/>
           <w:szCs w:val="28"/>
         </w:rPr>
-        <w:t>draw_quiz_screen</w:t>
-      </w:r>
-      <w:proofErr w:type="spellEnd"/>
-      <w:r>
-        <w:rPr>
-          <w:b/>
-          <w:bCs/>
-          <w:sz w:val="28"/>
-          <w:szCs w:val="28"/>
-        </w:rPr>
-        <w:t>()</w:t>
+        <w:t>draw_quiz_screen()</w:t>
       </w:r>
     </w:p>
     <w:p>
@@ -14742,69 +13602,12 @@
           <w:szCs w:val="28"/>
         </w:rPr>
       </w:pPr>
-      <w:proofErr w:type="spellStart"/>
-      <w:r>
-        <w:rPr>
-          <w:sz w:val="28"/>
-          <w:szCs w:val="28"/>
-        </w:rPr>
-        <w:t>box_width</w:t>
-      </w:r>
-      <w:proofErr w:type="spellEnd"/>
-      <w:r>
-        <w:rPr>
-          <w:sz w:val="28"/>
-          <w:szCs w:val="28"/>
-        </w:rPr>
-        <w:t xml:space="preserve">, </w:t>
-      </w:r>
-      <w:proofErr w:type="spellStart"/>
-      <w:r>
-        <w:rPr>
-          <w:sz w:val="28"/>
-          <w:szCs w:val="28"/>
-        </w:rPr>
-        <w:t>box_height</w:t>
-      </w:r>
-      <w:proofErr w:type="spellEnd"/>
-      <w:r>
-        <w:rPr>
-          <w:sz w:val="28"/>
-          <w:szCs w:val="28"/>
-        </w:rPr>
-        <w:t xml:space="preserve">, </w:t>
-      </w:r>
-      <w:proofErr w:type="spellStart"/>
-      <w:r>
-        <w:rPr>
-          <w:sz w:val="28"/>
-          <w:szCs w:val="28"/>
-        </w:rPr>
-        <w:t>box_x</w:t>
-      </w:r>
-      <w:proofErr w:type="spellEnd"/>
-      <w:r>
-        <w:rPr>
-          <w:sz w:val="28"/>
-          <w:szCs w:val="28"/>
-        </w:rPr>
-        <w:t xml:space="preserve">, </w:t>
-      </w:r>
-      <w:proofErr w:type="spellStart"/>
-      <w:r>
-        <w:rPr>
-          <w:sz w:val="28"/>
-          <w:szCs w:val="28"/>
-        </w:rPr>
-        <w:t>box_y</w:t>
-      </w:r>
-      <w:proofErr w:type="spellEnd"/>
-      <w:r>
-        <w:rPr>
-          <w:sz w:val="28"/>
-          <w:szCs w:val="28"/>
-        </w:rPr>
-        <w:t>: Dimensions and position of quiz box.</w:t>
+      <w:r>
+        <w:rPr>
+          <w:sz w:val="28"/>
+          <w:szCs w:val="28"/>
+        </w:rPr>
+        <w:t>box_width, box_height, box_x, box_y: Dimensions and position of quiz box.</w:t>
       </w:r>
     </w:p>
     <w:p>
@@ -14837,69 +13640,12 @@
           <w:szCs w:val="28"/>
         </w:rPr>
       </w:pPr>
-      <w:proofErr w:type="spellStart"/>
-      <w:r>
-        <w:rPr>
-          <w:sz w:val="28"/>
-          <w:szCs w:val="28"/>
-        </w:rPr>
-        <w:t>button_w</w:t>
-      </w:r>
-      <w:proofErr w:type="spellEnd"/>
-      <w:r>
-        <w:rPr>
-          <w:sz w:val="28"/>
-          <w:szCs w:val="28"/>
-        </w:rPr>
-        <w:t xml:space="preserve">, </w:t>
-      </w:r>
-      <w:proofErr w:type="spellStart"/>
-      <w:r>
-        <w:rPr>
-          <w:sz w:val="28"/>
-          <w:szCs w:val="28"/>
-        </w:rPr>
-        <w:t>button_h</w:t>
-      </w:r>
-      <w:proofErr w:type="spellEnd"/>
-      <w:r>
-        <w:rPr>
-          <w:sz w:val="28"/>
-          <w:szCs w:val="28"/>
-        </w:rPr>
-        <w:t xml:space="preserve">, spacing, </w:t>
-      </w:r>
-      <w:proofErr w:type="spellStart"/>
-      <w:r>
-        <w:rPr>
-          <w:sz w:val="28"/>
-          <w:szCs w:val="28"/>
-        </w:rPr>
-        <w:t>start_x</w:t>
-      </w:r>
-      <w:proofErr w:type="spellEnd"/>
-      <w:r>
-        <w:rPr>
-          <w:sz w:val="28"/>
-          <w:szCs w:val="28"/>
-        </w:rPr>
-        <w:t xml:space="preserve">, </w:t>
-      </w:r>
-      <w:proofErr w:type="spellStart"/>
-      <w:r>
-        <w:rPr>
-          <w:sz w:val="28"/>
-          <w:szCs w:val="28"/>
-        </w:rPr>
-        <w:t>start_y</w:t>
-      </w:r>
-      <w:proofErr w:type="spellEnd"/>
-      <w:r>
-        <w:rPr>
-          <w:sz w:val="28"/>
-          <w:szCs w:val="28"/>
-        </w:rPr>
-        <w:t>: For button layout.</w:t>
+      <w:r>
+        <w:rPr>
+          <w:sz w:val="28"/>
+          <w:szCs w:val="28"/>
+        </w:rPr>
+        <w:t>button_w, button_h, spacing, start_x, start_y: For button layout.</w:t>
       </w:r>
     </w:p>
     <w:p>
@@ -14918,39 +13664,7 @@
           <w:sz w:val="28"/>
           <w:szCs w:val="28"/>
         </w:rPr>
-        <w:t xml:space="preserve">buttons: </w:t>
-      </w:r>
-      <w:proofErr w:type="spellStart"/>
-      <w:r>
-        <w:rPr>
-          <w:sz w:val="28"/>
-          <w:szCs w:val="28"/>
-        </w:rPr>
-        <w:t>Dict</w:t>
-      </w:r>
-      <w:proofErr w:type="spellEnd"/>
-      <w:r>
-        <w:rPr>
-          <w:sz w:val="28"/>
-          <w:szCs w:val="28"/>
-        </w:rPr>
-        <w:t xml:space="preserve"> of quiz button </w:t>
-      </w:r>
-      <w:proofErr w:type="spellStart"/>
-      <w:r>
-        <w:rPr>
-          <w:sz w:val="28"/>
-          <w:szCs w:val="28"/>
-        </w:rPr>
-        <w:t>rects</w:t>
-      </w:r>
-      <w:proofErr w:type="spellEnd"/>
-      <w:r>
-        <w:rPr>
-          <w:sz w:val="28"/>
-          <w:szCs w:val="28"/>
-        </w:rPr>
-        <w:t>.</w:t>
+        <w:t>buttons: Dict of quiz button rects.</w:t>
       </w:r>
     </w:p>
     <w:p>
@@ -14964,21 +13678,12 @@
           <w:szCs w:val="28"/>
         </w:rPr>
       </w:pPr>
-      <w:proofErr w:type="spellStart"/>
-      <w:r>
-        <w:rPr>
-          <w:sz w:val="28"/>
-          <w:szCs w:val="28"/>
-        </w:rPr>
-        <w:t>font_small</w:t>
-      </w:r>
-      <w:proofErr w:type="spellEnd"/>
-      <w:r>
-        <w:rPr>
-          <w:sz w:val="28"/>
-          <w:szCs w:val="28"/>
-        </w:rPr>
-        <w:t>: Font for button labels.</w:t>
+      <w:r>
+        <w:rPr>
+          <w:sz w:val="28"/>
+          <w:szCs w:val="28"/>
+        </w:rPr>
+        <w:t>font_small: Font for button labels.</w:t>
       </w:r>
     </w:p>
     <w:p>
@@ -15049,37 +13754,12 @@
           <w:szCs w:val="28"/>
         </w:rPr>
       </w:pPr>
-      <w:proofErr w:type="spellStart"/>
-      <w:r>
-        <w:rPr>
-          <w:sz w:val="28"/>
-          <w:szCs w:val="28"/>
-        </w:rPr>
-        <w:t>quiz_buttons</w:t>
-      </w:r>
-      <w:proofErr w:type="spellEnd"/>
-      <w:r>
-        <w:rPr>
-          <w:sz w:val="28"/>
-          <w:szCs w:val="28"/>
-        </w:rPr>
-        <w:t xml:space="preserve">: Button </w:t>
-      </w:r>
-      <w:proofErr w:type="spellStart"/>
-      <w:r>
-        <w:rPr>
-          <w:sz w:val="28"/>
-          <w:szCs w:val="28"/>
-        </w:rPr>
-        <w:t>rects</w:t>
-      </w:r>
-      <w:proofErr w:type="spellEnd"/>
-      <w:r>
-        <w:rPr>
-          <w:sz w:val="28"/>
-          <w:szCs w:val="28"/>
-        </w:rPr>
-        <w:t xml:space="preserve"> for quiz.</w:t>
+      <w:r>
+        <w:rPr>
+          <w:sz w:val="28"/>
+          <w:szCs w:val="28"/>
+        </w:rPr>
+        <w:t>quiz_buttons: Button rects for quiz.</w:t>
       </w:r>
     </w:p>
     <w:p>
@@ -15093,21 +13773,12 @@
           <w:szCs w:val="28"/>
         </w:rPr>
       </w:pPr>
-      <w:proofErr w:type="spellStart"/>
-      <w:r>
-        <w:rPr>
-          <w:sz w:val="28"/>
-          <w:szCs w:val="28"/>
-        </w:rPr>
-        <w:t>mouse_pos</w:t>
-      </w:r>
-      <w:proofErr w:type="spellEnd"/>
-      <w:r>
-        <w:rPr>
-          <w:sz w:val="28"/>
-          <w:szCs w:val="28"/>
-        </w:rPr>
-        <w:t>: Current mouse position.</w:t>
+      <w:r>
+        <w:rPr>
+          <w:sz w:val="28"/>
+          <w:szCs w:val="28"/>
+        </w:rPr>
+        <w:t>mouse_pos: Current mouse position.</w:t>
       </w:r>
     </w:p>
     <w:p>
@@ -15140,21 +13811,12 @@
           <w:szCs w:val="28"/>
         </w:rPr>
       </w:pPr>
-      <w:proofErr w:type="spellStart"/>
-      <w:r>
-        <w:rPr>
-          <w:sz w:val="28"/>
-          <w:szCs w:val="28"/>
-        </w:rPr>
-        <w:t>new_card</w:t>
-      </w:r>
-      <w:proofErr w:type="spellEnd"/>
-      <w:r>
-        <w:rPr>
-          <w:sz w:val="28"/>
-          <w:szCs w:val="28"/>
-        </w:rPr>
-        <w:t>: Card drawn during gameplay.</w:t>
+      <w:r>
+        <w:rPr>
+          <w:sz w:val="28"/>
+          <w:szCs w:val="28"/>
+        </w:rPr>
+        <w:t>new_card: Card drawn during gameplay.</w:t>
       </w:r>
     </w:p>
     <w:p>
@@ -15168,37 +13830,12 @@
           <w:szCs w:val="28"/>
         </w:rPr>
       </w:pPr>
-      <w:proofErr w:type="spellStart"/>
-      <w:r>
-        <w:rPr>
-          <w:sz w:val="28"/>
-          <w:szCs w:val="28"/>
-        </w:rPr>
-        <w:t>dealer_value</w:t>
-      </w:r>
-      <w:proofErr w:type="spellEnd"/>
-      <w:r>
-        <w:rPr>
-          <w:sz w:val="28"/>
-          <w:szCs w:val="28"/>
-        </w:rPr>
-        <w:t xml:space="preserve">, </w:t>
-      </w:r>
-      <w:proofErr w:type="spellStart"/>
-      <w:r>
-        <w:rPr>
-          <w:sz w:val="28"/>
-          <w:szCs w:val="28"/>
-        </w:rPr>
-        <w:t>player_value</w:t>
-      </w:r>
-      <w:proofErr w:type="spellEnd"/>
-      <w:r>
-        <w:rPr>
-          <w:sz w:val="28"/>
-          <w:szCs w:val="28"/>
-        </w:rPr>
-        <w:t>: Final values to determine result.</w:t>
+      <w:r>
+        <w:rPr>
+          <w:sz w:val="28"/>
+          <w:szCs w:val="28"/>
+        </w:rPr>
+        <w:t>dealer_value, player_value: Final values to determine result.</w:t>
       </w:r>
     </w:p>
     <w:p>
@@ -15396,13 +14033,17 @@
       </w:pPr>
       <w:r>
         <w:rPr>
+          <w:b/>
+          <w:bCs/>
           <w:noProof/>
+          <w:sz w:val="40"/>
+          <w:szCs w:val="40"/>
         </w:rPr>
         <w:drawing>
-          <wp:inline distT="0" distB="0" distL="0" distR="0" wp14:anchorId="480B9EF5" wp14:editId="02532537">
-            <wp:extent cx="5255417" cy="4163110"/>
-            <wp:effectExtent l="0" t="0" r="2540" b="8890"/>
-            <wp:docPr id="47918075" name="Picture 1" descr="A screenshot of a game&#10;&#10;AI-generated content may be incorrect."/>
+          <wp:inline distT="0" distB="0" distL="0" distR="0" wp14:anchorId="7A1A1619" wp14:editId="73DB48A9">
+            <wp:extent cx="5199495" cy="4077335"/>
+            <wp:effectExtent l="0" t="0" r="1270" b="0"/>
+            <wp:docPr id="253074586" name="Picture 1" descr="A screenshot of a computer&#10;&#10;AI-generated content may be incorrect."/>
             <wp:cNvGraphicFramePr>
               <a:graphicFrameLocks xmlns:a="http://schemas.openxmlformats.org/drawingml/2006/main" noChangeAspect="1"/>
             </wp:cNvGraphicFramePr>
@@ -15410,11 +14051,11 @@
               <a:graphicData uri="http://schemas.openxmlformats.org/drawingml/2006/picture">
                 <pic:pic xmlns:pic="http://schemas.openxmlformats.org/drawingml/2006/picture">
                   <pic:nvPicPr>
-                    <pic:cNvPr id="47918075" name="Picture 1" descr="A screenshot of a game&#10;&#10;AI-generated content may be incorrect."/>
+                    <pic:cNvPr id="253074586" name="Picture 1" descr="A screenshot of a computer&#10;&#10;AI-generated content may be incorrect."/>
                     <pic:cNvPicPr/>
                   </pic:nvPicPr>
                   <pic:blipFill>
-                    <a:blip r:embed="rId35"/>
+                    <a:blip r:embed="rId36"/>
                     <a:stretch>
                       <a:fillRect/>
                     </a:stretch>
@@ -15422,7 +14063,7 @@
                   <pic:spPr>
                     <a:xfrm>
                       <a:off x="0" y="0"/>
-                      <a:ext cx="5265204" cy="4170863"/>
+                      <a:ext cx="5207956" cy="4083970"/>
                     </a:xfrm>
                     <a:prstGeom prst="rect">
                       <a:avLst/>
@@ -15437,12 +14078,254 @@
     </w:p>
     <w:p>
       <w:pPr>
-        <w:ind w:left="2880"/>
-        <w:rPr>
-          <w:sz w:val="28"/>
-          <w:szCs w:val="28"/>
-        </w:rPr>
-      </w:pPr>
+        <w:rPr>
+          <w:b/>
+          <w:bCs/>
+          <w:sz w:val="40"/>
+          <w:szCs w:val="40"/>
+        </w:rPr>
+      </w:pPr>
+    </w:p>
+    <w:p>
+      <w:pPr>
+        <w:jc w:val="center"/>
+        <w:rPr>
+          <w:b/>
+          <w:bCs/>
+          <w:sz w:val="40"/>
+          <w:szCs w:val="40"/>
+        </w:rPr>
+      </w:pPr>
+      <w:r>
+        <w:rPr>
+          <w:b/>
+          <w:bCs/>
+          <w:sz w:val="40"/>
+          <w:szCs w:val="40"/>
+        </w:rPr>
+        <w:lastRenderedPageBreak/>
+        <w:t>Testing</w:t>
+      </w:r>
+    </w:p>
+    <w:p>
+      <w:pPr>
+        <w:rPr>
+          <w:sz w:val="28"/>
+          <w:szCs w:val="28"/>
+        </w:rPr>
+      </w:pPr>
+      <w:r>
+        <w:rPr>
+          <w:sz w:val="28"/>
+          <w:szCs w:val="28"/>
+        </w:rPr>
+        <w:t>During the programming of my interactive piece of media I had numerous people test and try out my game.</w:t>
+      </w:r>
+    </w:p>
+    <w:p>
+      <w:pPr>
+        <w:rPr>
+          <w:sz w:val="28"/>
+          <w:szCs w:val="28"/>
+        </w:rPr>
+      </w:pPr>
+    </w:p>
+    <w:p>
+      <w:pPr>
+        <w:rPr>
+          <w:sz w:val="28"/>
+          <w:szCs w:val="28"/>
+        </w:rPr>
+      </w:pPr>
+      <w:r>
+        <w:rPr>
+          <w:sz w:val="28"/>
+          <w:szCs w:val="28"/>
+        </w:rPr>
+        <w:t>Examples of things that was suggested to fix:</w:t>
+      </w:r>
+    </w:p>
+    <w:p>
+      <w:pPr>
+        <w:rPr>
+          <w:sz w:val="28"/>
+          <w:szCs w:val="28"/>
+        </w:rPr>
+      </w:pPr>
+      <w:r>
+        <w:rPr>
+          <w:sz w:val="28"/>
+          <w:szCs w:val="28"/>
+        </w:rPr>
+        <w:tab/>
+        <w:t>Card size. Make them bigger</w:t>
+      </w:r>
+    </w:p>
+    <w:p>
+      <w:pPr>
+        <w:rPr>
+          <w:sz w:val="28"/>
+          <w:szCs w:val="28"/>
+        </w:rPr>
+      </w:pPr>
+      <w:r>
+        <w:rPr>
+          <w:sz w:val="28"/>
+          <w:szCs w:val="28"/>
+        </w:rPr>
+        <w:tab/>
+        <w:t>Make Text Bigger</w:t>
+      </w:r>
+    </w:p>
+    <w:p>
+      <w:pPr>
+        <w:rPr>
+          <w:sz w:val="28"/>
+          <w:szCs w:val="28"/>
+        </w:rPr>
+      </w:pPr>
+      <w:r>
+        <w:rPr>
+          <w:sz w:val="28"/>
+          <w:szCs w:val="28"/>
+        </w:rPr>
+        <w:tab/>
+        <w:t>Move buttons to the top sides</w:t>
+      </w:r>
+    </w:p>
+    <w:p>
+      <w:pPr>
+        <w:rPr>
+          <w:sz w:val="28"/>
+          <w:szCs w:val="28"/>
+        </w:rPr>
+      </w:pPr>
+      <w:r>
+        <w:rPr>
+          <w:sz w:val="28"/>
+          <w:szCs w:val="28"/>
+        </w:rPr>
+        <w:tab/>
+        <w:t>Increase height and size on the “Total”</w:t>
+      </w:r>
+    </w:p>
+    <w:p>
+      <w:pPr>
+        <w:rPr>
+          <w:sz w:val="28"/>
+          <w:szCs w:val="28"/>
+        </w:rPr>
+      </w:pPr>
+      <w:r>
+        <w:rPr>
+          <w:sz w:val="28"/>
+          <w:szCs w:val="28"/>
+        </w:rPr>
+        <w:tab/>
+        <w:t>Add a textbox in Main so it’s easier to read</w:t>
+      </w:r>
+    </w:p>
+    <w:p>
+      <w:pPr>
+        <w:rPr>
+          <w:sz w:val="28"/>
+          <w:szCs w:val="28"/>
+        </w:rPr>
+      </w:pPr>
+      <w:r>
+        <w:rPr>
+          <w:sz w:val="28"/>
+          <w:szCs w:val="28"/>
+        </w:rPr>
+        <w:tab/>
+        <w:t>Change some Images</w:t>
+      </w:r>
+    </w:p>
+    <w:p>
+      <w:pPr>
+        <w:rPr>
+          <w:sz w:val="28"/>
+          <w:szCs w:val="28"/>
+        </w:rPr>
+      </w:pPr>
+      <w:r>
+        <w:rPr>
+          <w:sz w:val="28"/>
+          <w:szCs w:val="28"/>
+        </w:rPr>
+        <w:tab/>
+        <w:t>Start with one of the dealers cards as a back of a card</w:t>
+      </w:r>
+    </w:p>
+    <w:p>
+      <w:pPr>
+        <w:rPr>
+          <w:sz w:val="28"/>
+          <w:szCs w:val="28"/>
+        </w:rPr>
+      </w:pPr>
+      <w:r>
+        <w:rPr>
+          <w:sz w:val="28"/>
+          <w:szCs w:val="28"/>
+        </w:rPr>
+        <w:tab/>
+        <w:t>Have “wrong answer” come on screen during quiz</w:t>
+      </w:r>
+    </w:p>
+    <w:p>
+      <w:pPr>
+        <w:rPr>
+          <w:sz w:val="28"/>
+          <w:szCs w:val="28"/>
+        </w:rPr>
+      </w:pPr>
+    </w:p>
+    <w:p>
+      <w:pPr>
+        <w:rPr>
+          <w:sz w:val="28"/>
+          <w:szCs w:val="28"/>
+        </w:rPr>
+      </w:pPr>
+      <w:r>
+        <w:rPr>
+          <w:sz w:val="28"/>
+          <w:szCs w:val="28"/>
+        </w:rPr>
+        <w:t>There was many more but that’s to name a few.</w:t>
+      </w:r>
+    </w:p>
+    <w:p>
+      <w:pPr>
+        <w:rPr>
+          <w:sz w:val="28"/>
+          <w:szCs w:val="28"/>
+        </w:rPr>
+      </w:pPr>
+    </w:p>
+    <w:p>
+      <w:pPr>
+        <w:ind w:firstLine="720"/>
+        <w:rPr>
+          <w:sz w:val="28"/>
+          <w:szCs w:val="28"/>
+        </w:rPr>
+      </w:pPr>
+      <w:r>
+        <w:rPr>
+          <w:sz w:val="28"/>
+          <w:szCs w:val="28"/>
+        </w:rPr>
+        <w:t>B</w:t>
+      </w:r>
+      <w:r>
+        <w:rPr>
+          <w:sz w:val="28"/>
+          <w:szCs w:val="28"/>
+        </w:rPr>
+        <w:t>y gathering this feedback, I can enhance the look and feel of my software, improving both the UI and UX. This makes the experience more engaging and memorable, which helps the key educational concepts I’m aiming to teach stick with the user.</w:t>
+      </w:r>
       <w:r>
         <w:rPr>
           <w:sz w:val="28"/>
@@ -15496,7 +14379,7 @@
           <w:szCs w:val="36"/>
         </w:rPr>
       </w:pPr>
-      <w:hyperlink r:id="rId36" w:history="1">
+      <w:hyperlink r:id="rId37" w:history="1">
         <w:r>
           <w:rPr>
             <w:rStyle w:val="Hyperlink"/>
@@ -15529,7 +14412,7 @@
           <w:szCs w:val="36"/>
         </w:rPr>
       </w:pPr>
-      <w:hyperlink r:id="rId37" w:history="1">
+      <w:hyperlink r:id="rId38" w:history="1">
         <w:r>
           <w:rPr>
             <w:rStyle w:val="Hyperlink"/>
@@ -15562,7 +14445,7 @@
           <w:szCs w:val="36"/>
         </w:rPr>
       </w:pPr>
-      <w:hyperlink r:id="rId38" w:history="1">
+      <w:hyperlink r:id="rId39" w:history="1">
         <w:r>
           <w:rPr>
             <w:rStyle w:val="Hyperlink"/>
@@ -15570,39 +14453,6 @@
             <w:szCs w:val="36"/>
           </w:rPr>
           <w:t>https://pygame.readthedocs.io/en/latest/4_text/text.html</w:t>
-        </w:r>
-      </w:hyperlink>
-      <w:r>
-        <w:rPr>
-          <w:sz w:val="36"/>
-          <w:szCs w:val="36"/>
-        </w:rPr>
-        <w:t xml:space="preserve">, </w:t>
-      </w:r>
-    </w:p>
-    <w:p>
-      <w:pPr>
-        <w:rPr>
-          <w:sz w:val="36"/>
-          <w:szCs w:val="36"/>
-        </w:rPr>
-      </w:pPr>
-    </w:p>
-    <w:p>
-      <w:pPr>
-        <w:rPr>
-          <w:sz w:val="36"/>
-          <w:szCs w:val="36"/>
-        </w:rPr>
-      </w:pPr>
-      <w:hyperlink r:id="rId39" w:history="1">
-        <w:r>
-          <w:rPr>
-            <w:rStyle w:val="Hyperlink"/>
-            <w:sz w:val="36"/>
-            <w:szCs w:val="36"/>
-          </w:rPr>
-          <w:t>https://www.youtube.com/watch?v=ndtFoWWBAoE</w:t>
         </w:r>
       </w:hyperlink>
       <w:r>
@@ -15668,6 +14518,39 @@
             <w:sz w:val="36"/>
             <w:szCs w:val="36"/>
           </w:rPr>
+          <w:t>https://www.youtube.com/watch?v=ndtFoWWBAoE</w:t>
+        </w:r>
+      </w:hyperlink>
+      <w:r>
+        <w:rPr>
+          <w:sz w:val="36"/>
+          <w:szCs w:val="36"/>
+        </w:rPr>
+        <w:t xml:space="preserve">, </w:t>
+      </w:r>
+    </w:p>
+    <w:p>
+      <w:pPr>
+        <w:rPr>
+          <w:sz w:val="36"/>
+          <w:szCs w:val="36"/>
+        </w:rPr>
+      </w:pPr>
+    </w:p>
+    <w:p>
+      <w:pPr>
+        <w:rPr>
+          <w:sz w:val="36"/>
+          <w:szCs w:val="36"/>
+        </w:rPr>
+      </w:pPr>
+      <w:hyperlink r:id="rId42" w:history="1">
+        <w:r>
+          <w:rPr>
+            <w:rStyle w:val="Hyperlink"/>
+            <w:sz w:val="36"/>
+            <w:szCs w:val="36"/>
+          </w:rPr>
           <w:t>https://www.youtube.com/watch?v=W6Xl9Fhgsw0</w:t>
         </w:r>
       </w:hyperlink>
@@ -15694,7 +14577,7 @@
           <w:szCs w:val="36"/>
         </w:rPr>
       </w:pPr>
-      <w:hyperlink r:id="rId42" w:history="1">
+      <w:hyperlink r:id="rId43" w:history="1">
         <w:r>
           <w:rPr>
             <w:rStyle w:val="Hyperlink"/>
@@ -15719,7 +14602,7 @@
           <w:szCs w:val="36"/>
         </w:rPr>
       </w:pPr>
-      <w:hyperlink r:id="rId43" w:history="1">
+      <w:hyperlink r:id="rId44" w:history="1">
         <w:r>
           <w:rPr>
             <w:rStyle w:val="Hyperlink"/>
@@ -20333,7 +19216,6 @@
   <w:style w:type="character" w:default="1" w:styleId="DefaultParagraphFont">
     <w:name w:val="Default Paragraph Font"/>
     <w:uiPriority w:val="1"/>
-    <w:semiHidden/>
     <w:unhideWhenUsed/>
   </w:style>
   <w:style w:type="table" w:default="1" w:styleId="TableNormal">

</xml_diff>